<commit_message>
Part of picoscope opdracht zonder plaatjes
</commit_message>
<xml_diff>
--- a/Verslag/Opdracht Picascope.docx
+++ b/Verslag/Opdracht Picascope.docx
@@ -1,10 +1,9 @@
 
 <file path=word/document.xml><?xml version="1.0" encoding="utf-8"?>
-<w:document xmlns:wpc="http://schemas.microsoft.com/office/word/2010/wordprocessingCanvas" xmlns:mo="http://schemas.microsoft.com/office/mac/office/2008/main" xmlns:mc="http://schemas.openxmlformats.org/markup-compatibility/2006" xmlns:mv="urn:schemas-microsoft-com:mac:vml" xmlns:o="urn:schemas-microsoft-com:office:office" xmlns:r="http://schemas.openxmlformats.org/officeDocument/2006/relationships" xmlns:m="http://schemas.openxmlformats.org/officeDocument/2006/math" xmlns:v="urn:schemas-microsoft-com:vml" xmlns:wp14="http://schemas.microsoft.com/office/word/2010/wordprocessingDrawing" xmlns:wp="http://schemas.openxmlformats.org/drawingml/2006/wordprocessingDrawing" xmlns:w10="urn:schemas-microsoft-com:office:word" xmlns:w="http://schemas.openxmlformats.org/wordprocessingml/2006/main" xmlns:w14="http://schemas.microsoft.com/office/word/2010/wordml" xmlns:wpg="http://schemas.microsoft.com/office/word/2010/wordprocessingGroup" xmlns:wpi="http://schemas.microsoft.com/office/word/2010/wordprocessingInk" xmlns:wne="http://schemas.microsoft.com/office/word/2006/wordml" xmlns:wps="http://schemas.microsoft.com/office/word/2010/wordprocessingShape" mc:Ignorable="w14 wp14">
+<w:document xmlns:wpc="http://schemas.microsoft.com/office/word/2010/wordprocessingCanvas" xmlns:cx="http://schemas.microsoft.com/office/drawing/2014/chartex" xmlns:cx1="http://schemas.microsoft.com/office/drawing/2015/9/8/chartex" xmlns:cx2="http://schemas.microsoft.com/office/drawing/2015/10/21/chartex" xmlns:mc="http://schemas.openxmlformats.org/markup-compatibility/2006" xmlns:o="urn:schemas-microsoft-com:office:office" xmlns:r="http://schemas.openxmlformats.org/officeDocument/2006/relationships" xmlns:m="http://schemas.openxmlformats.org/officeDocument/2006/math" xmlns:v="urn:schemas-microsoft-com:vml" xmlns:wp14="http://schemas.microsoft.com/office/word/2010/wordprocessingDrawing" xmlns:wp="http://schemas.openxmlformats.org/drawingml/2006/wordprocessingDrawing" xmlns:w10="urn:schemas-microsoft-com:office:word" xmlns:w="http://schemas.openxmlformats.org/wordprocessingml/2006/main" xmlns:w14="http://schemas.microsoft.com/office/word/2010/wordml" xmlns:w15="http://schemas.microsoft.com/office/word/2012/wordml" xmlns:w16se="http://schemas.microsoft.com/office/word/2015/wordml/symex" xmlns:wpg="http://schemas.microsoft.com/office/word/2010/wordprocessingGroup" xmlns:wpi="http://schemas.microsoft.com/office/word/2010/wordprocessingInk" xmlns:wne="http://schemas.microsoft.com/office/word/2006/wordml" xmlns:wps="http://schemas.microsoft.com/office/word/2010/wordprocessingShape" mc:Ignorable="w14 w15 w16se wp14">
   <w:body>
     <w:p>
       <w:pPr>
-        <w:spacing w:line="240" w:lineRule="auto"/>
         <w:rPr>
           <w:sz w:val="24"/>
           <w:szCs w:val="24"/>
@@ -20,16 +19,14 @@
     </w:p>
     <w:p>
       <w:pPr>
-        <w:spacing w:line="240" w:lineRule="auto"/>
-        <w:rPr>
-          <w:sz w:val="24"/>
-          <w:szCs w:val="24"/>
-        </w:rPr>
-      </w:pPr>
-    </w:p>
-    <w:p>
-      <w:pPr>
-        <w:spacing w:line="240" w:lineRule="auto"/>
+        <w:rPr>
+          <w:sz w:val="24"/>
+          <w:szCs w:val="24"/>
+        </w:rPr>
+      </w:pPr>
+    </w:p>
+    <w:p>
+      <w:pPr>
         <w:rPr>
           <w:sz w:val="24"/>
           <w:szCs w:val="24"/>
@@ -45,7 +42,6 @@
     </w:p>
     <w:p>
       <w:pPr>
-        <w:spacing w:line="240" w:lineRule="auto"/>
         <w:rPr>
           <w:b/>
           <w:sz w:val="24"/>
@@ -63,7 +59,7 @@
     </w:p>
     <w:tbl>
       <w:tblPr>
-        <w:tblStyle w:val="TableGrid"/>
+        <w:tblStyle w:val="Tabelraster"/>
         <w:tblW w:w="0" w:type="auto"/>
         <w:tblLook w:val="04A0" w:firstRow="1" w:lastRow="0" w:firstColumn="1" w:lastColumn="0" w:noHBand="0" w:noVBand="1"/>
       </w:tblPr>
@@ -512,7 +508,6 @@
     </w:tbl>
     <w:p>
       <w:pPr>
-        <w:spacing w:line="240" w:lineRule="auto"/>
         <w:rPr>
           <w:sz w:val="24"/>
           <w:szCs w:val="24"/>
@@ -522,7 +517,6 @@
     </w:p>
     <w:p>
       <w:pPr>
-        <w:spacing w:line="240" w:lineRule="auto"/>
         <w:rPr>
           <w:sz w:val="24"/>
           <w:szCs w:val="24"/>
@@ -538,7 +532,6 @@
     </w:p>
     <w:p>
       <w:pPr>
-        <w:spacing w:line="240" w:lineRule="auto"/>
         <w:rPr>
           <w:b/>
           <w:sz w:val="24"/>
@@ -556,17 +549,15 @@
     </w:p>
     <w:p>
       <w:pPr>
-        <w:spacing w:line="240" w:lineRule="auto"/>
-        <w:rPr>
-          <w:b/>
-          <w:sz w:val="24"/>
-          <w:szCs w:val="24"/>
-        </w:rPr>
-      </w:pPr>
-    </w:p>
-    <w:p>
-      <w:pPr>
-        <w:spacing w:line="240" w:lineRule="auto"/>
+        <w:rPr>
+          <w:b/>
+          <w:sz w:val="24"/>
+          <w:szCs w:val="24"/>
+        </w:rPr>
+      </w:pPr>
+    </w:p>
+    <w:p>
+      <w:pPr>
         <w:rPr>
           <w:sz w:val="24"/>
           <w:szCs w:val="24"/>
@@ -582,7 +573,6 @@
     </w:p>
     <w:p>
       <w:pPr>
-        <w:spacing w:line="240" w:lineRule="auto"/>
         <w:rPr>
           <w:b/>
           <w:sz w:val="24"/>
@@ -608,17 +598,15 @@
     </w:p>
     <w:p>
       <w:pPr>
-        <w:spacing w:line="240" w:lineRule="auto"/>
-        <w:rPr>
-          <w:b/>
-          <w:sz w:val="24"/>
-          <w:szCs w:val="24"/>
-        </w:rPr>
-      </w:pPr>
-    </w:p>
-    <w:p>
-      <w:pPr>
-        <w:spacing w:line="240" w:lineRule="auto"/>
+        <w:rPr>
+          <w:b/>
+          <w:sz w:val="24"/>
+          <w:szCs w:val="24"/>
+        </w:rPr>
+      </w:pPr>
+    </w:p>
+    <w:p>
+      <w:pPr>
         <w:rPr>
           <w:sz w:val="24"/>
           <w:szCs w:val="24"/>
@@ -634,7 +622,6 @@
     </w:p>
     <w:p>
       <w:pPr>
-        <w:spacing w:line="240" w:lineRule="auto"/>
         <w:rPr>
           <w:b/>
           <w:sz w:val="24"/>
@@ -660,17 +647,16 @@
     </w:p>
     <w:p>
       <w:pPr>
-        <w:spacing w:line="240" w:lineRule="auto"/>
-        <w:rPr>
-          <w:b/>
-          <w:sz w:val="24"/>
-          <w:szCs w:val="24"/>
-        </w:rPr>
-      </w:pPr>
-    </w:p>
-    <w:p>
-      <w:pPr>
-        <w:pStyle w:val="NormalWeb"/>
+        <w:rPr>
+          <w:b/>
+          <w:sz w:val="24"/>
+          <w:szCs w:val="24"/>
+        </w:rPr>
+      </w:pPr>
+    </w:p>
+    <w:p>
+      <w:pPr>
+        <w:pStyle w:val="Normaalweb"/>
         <w:rPr>
           <w:rFonts w:asciiTheme="minorHAnsi" w:hAnsiTheme="minorHAnsi"/>
           <w:sz w:val="24"/>
@@ -724,7 +710,7 @@
     </w:p>
     <w:p>
       <w:pPr>
-        <w:pStyle w:val="NormalWeb"/>
+        <w:pStyle w:val="Normaalweb"/>
         <w:rPr>
           <w:rFonts w:asciiTheme="minorHAnsi" w:hAnsiTheme="minorHAnsi"/>
           <w:sz w:val="24"/>
@@ -742,7 +728,7 @@
     </w:p>
     <w:p>
       <w:pPr>
-        <w:pStyle w:val="NormalWeb"/>
+        <w:pStyle w:val="Normaalweb"/>
         <w:rPr>
           <w:rFonts w:asciiTheme="minorHAnsi" w:hAnsiTheme="minorHAnsi"/>
           <w:sz w:val="24"/>
@@ -760,7 +746,7 @@
     </w:p>
     <w:p>
       <w:pPr>
-        <w:pStyle w:val="NormalWeb"/>
+        <w:pStyle w:val="Normaalweb"/>
         <w:numPr>
           <w:ilvl w:val="0"/>
           <w:numId w:val="2"/>
@@ -782,7 +768,7 @@
     </w:p>
     <w:p>
       <w:pPr>
-        <w:pStyle w:val="NormalWeb"/>
+        <w:pStyle w:val="Normaalweb"/>
         <w:numPr>
           <w:ilvl w:val="0"/>
           <w:numId w:val="2"/>
@@ -804,7 +790,7 @@
     </w:p>
     <w:p>
       <w:pPr>
-        <w:pStyle w:val="NormalWeb"/>
+        <w:pStyle w:val="Normaalweb"/>
         <w:numPr>
           <w:ilvl w:val="0"/>
           <w:numId w:val="2"/>
@@ -826,17 +812,17 @@
     </w:p>
     <w:p>
       <w:pPr>
-        <w:pStyle w:val="NormalWeb"/>
-        <w:rPr>
-          <w:rFonts w:asciiTheme="minorHAnsi" w:hAnsiTheme="minorHAnsi"/>
-          <w:sz w:val="24"/>
-          <w:szCs w:val="24"/>
-        </w:rPr>
-      </w:pPr>
-    </w:p>
-    <w:p>
-      <w:pPr>
-        <w:pStyle w:val="NormalWeb"/>
+        <w:pStyle w:val="Normaalweb"/>
+        <w:rPr>
+          <w:rFonts w:asciiTheme="minorHAnsi" w:hAnsiTheme="minorHAnsi"/>
+          <w:sz w:val="24"/>
+          <w:szCs w:val="24"/>
+        </w:rPr>
+      </w:pPr>
+    </w:p>
+    <w:p>
+      <w:pPr>
+        <w:pStyle w:val="Normaalweb"/>
         <w:rPr>
           <w:rFonts w:asciiTheme="minorHAnsi" w:hAnsiTheme="minorHAnsi"/>
           <w:b/>
@@ -856,7 +842,8 @@
     </w:p>
     <w:p>
       <w:pPr>
-        <w:pStyle w:val="NormalWeb"/>
+        <w:pStyle w:val="Normaalweb"/>
+        <w:spacing w:before="0" w:beforeAutospacing="0" w:after="0" w:afterAutospacing="0"/>
         <w:rPr>
           <w:rFonts w:asciiTheme="minorHAnsi" w:hAnsiTheme="minorHAnsi"/>
           <w:sz w:val="24"/>
@@ -874,7 +861,8 @@
     </w:p>
     <w:p>
       <w:pPr>
-        <w:pStyle w:val="NormalWeb"/>
+        <w:pStyle w:val="Normaalweb"/>
+        <w:spacing w:before="0" w:beforeAutospacing="0" w:after="0" w:afterAutospacing="0"/>
         <w:rPr>
           <w:rFonts w:asciiTheme="minorHAnsi" w:hAnsiTheme="minorHAnsi"/>
           <w:sz w:val="24"/>
@@ -900,7 +888,8 @@
     </w:p>
     <w:p>
       <w:pPr>
-        <w:pStyle w:val="NormalWeb"/>
+        <w:pStyle w:val="Normaalweb"/>
+        <w:spacing w:before="0" w:beforeAutospacing="0" w:after="0" w:afterAutospacing="0"/>
         <w:rPr>
           <w:rFonts w:asciiTheme="minorHAnsi" w:hAnsiTheme="minorHAnsi"/>
           <w:sz w:val="24"/>
@@ -918,7 +907,8 @@
     </w:p>
     <w:p>
       <w:pPr>
-        <w:pStyle w:val="NormalWeb"/>
+        <w:pStyle w:val="Normaalweb"/>
+        <w:spacing w:before="0" w:beforeAutospacing="0" w:after="0" w:afterAutospacing="0"/>
         <w:rPr>
           <w:rFonts w:asciiTheme="minorHAnsi" w:hAnsiTheme="minorHAnsi"/>
           <w:sz w:val="24"/>
@@ -936,43 +926,60 @@
     </w:p>
     <w:p>
       <w:pPr>
-        <w:pStyle w:val="NormalWeb"/>
-        <w:rPr>
-          <w:rFonts w:asciiTheme="minorHAnsi" w:hAnsiTheme="minorHAnsi"/>
-          <w:sz w:val="24"/>
-          <w:szCs w:val="24"/>
-        </w:rPr>
-      </w:pPr>
-      <w:r>
-        <w:rPr>
-          <w:rFonts w:asciiTheme="minorHAnsi" w:hAnsiTheme="minorHAnsi"/>
+        <w:pStyle w:val="Normaalweb"/>
+        <w:spacing w:before="0" w:beforeAutospacing="0" w:after="0" w:afterAutospacing="0"/>
+        <w:rPr>
+          <w:rFonts w:asciiTheme="minorHAnsi" w:hAnsiTheme="minorHAnsi"/>
+          <w:sz w:val="24"/>
+          <w:szCs w:val="24"/>
+        </w:rPr>
+      </w:pPr>
+      <w:r>
+        <w:rPr>
+          <w:rFonts w:asciiTheme="minorHAnsi" w:hAnsiTheme="minorHAnsi"/>
+          <w:sz w:val="24"/>
+          <w:szCs w:val="24"/>
+        </w:rPr>
+        <w:t>Frequentie = 1/0,0001 = 10 000 hz = 10 khz</w:t>
+      </w:r>
+    </w:p>
+    <w:p>
+      <w:pPr>
+        <w:pStyle w:val="Normaalweb"/>
+        <w:spacing w:before="0" w:beforeAutospacing="0" w:after="0" w:afterAutospacing="0"/>
+        <w:rPr>
+          <w:rFonts w:asciiTheme="minorHAnsi" w:hAnsiTheme="minorHAnsi"/>
+          <w:b/>
+          <w:sz w:val="24"/>
+          <w:szCs w:val="24"/>
+        </w:rPr>
+      </w:pPr>
+    </w:p>
+    <w:p>
+      <w:pPr>
+        <w:pStyle w:val="Normaalweb"/>
+        <w:spacing w:before="0" w:beforeAutospacing="0" w:after="0" w:afterAutospacing="0"/>
+        <w:rPr>
+          <w:rFonts w:asciiTheme="minorHAnsi" w:hAnsiTheme="minorHAnsi"/>
+          <w:b/>
+          <w:sz w:val="24"/>
+          <w:szCs w:val="24"/>
+        </w:rPr>
+      </w:pPr>
+      <w:r>
+        <w:rPr>
+          <w:rFonts w:asciiTheme="minorHAnsi" w:hAnsiTheme="minorHAnsi"/>
+          <w:b/>
           <w:sz w:val="24"/>
           <w:szCs w:val="24"/>
         </w:rPr>
         <w:lastRenderedPageBreak/>
-        <w:t>Frequentie = 1/0,0001 = 10 000 hz = 10 khz</w:t>
-      </w:r>
-    </w:p>
-    <w:p>
-      <w:pPr>
-        <w:pStyle w:val="NormalWeb"/>
-        <w:rPr>
-          <w:rFonts w:asciiTheme="minorHAnsi" w:hAnsiTheme="minorHAnsi"/>
-          <w:sz w:val="24"/>
-          <w:szCs w:val="24"/>
-        </w:rPr>
-      </w:pPr>
-      <w:r>
-        <w:rPr>
-          <w:rFonts w:asciiTheme="minorHAnsi" w:hAnsiTheme="minorHAnsi"/>
-          <w:sz w:val="24"/>
-          <w:szCs w:val="24"/>
-        </w:rPr>
         <w:t>Welke type golfvormen kan je genereren</w:t>
       </w:r>
       <w:r>
         <w:rPr>
           <w:rFonts w:asciiTheme="minorHAnsi" w:hAnsiTheme="minorHAnsi"/>
+          <w:b/>
           <w:sz w:val="24"/>
           <w:szCs w:val="24"/>
         </w:rPr>
@@ -981,7 +988,8 @@
     </w:p>
     <w:p>
       <w:pPr>
-        <w:pStyle w:val="NormalWeb"/>
+        <w:pStyle w:val="Normaalweb"/>
+        <w:spacing w:before="0" w:beforeAutospacing="0" w:after="0" w:afterAutospacing="0"/>
         <w:rPr>
           <w:rFonts w:asciiTheme="minorHAnsi" w:hAnsiTheme="minorHAnsi"/>
           <w:sz w:val="24"/>
@@ -996,16 +1004,14 @@
         </w:rPr>
         <w:t>Willekeurig(awg)</w:t>
       </w:r>
-    </w:p>
-    <w:p>
-      <w:pPr>
-        <w:pStyle w:val="NormalWeb"/>
-        <w:rPr>
-          <w:rFonts w:asciiTheme="minorHAnsi" w:hAnsiTheme="minorHAnsi"/>
-          <w:sz w:val="24"/>
-          <w:szCs w:val="24"/>
-        </w:rPr>
-      </w:pPr>
+      <w:r>
+        <w:rPr>
+          <w:rFonts w:asciiTheme="minorHAnsi" w:hAnsiTheme="minorHAnsi"/>
+          <w:sz w:val="24"/>
+          <w:szCs w:val="24"/>
+        </w:rPr>
+        <w:t xml:space="preserve">, </w:t>
+      </w:r>
       <w:r>
         <w:rPr>
           <w:rFonts w:asciiTheme="minorHAnsi" w:hAnsiTheme="minorHAnsi"/>
@@ -1014,16 +1020,14 @@
         </w:rPr>
         <w:t>Sinus</w:t>
       </w:r>
-    </w:p>
-    <w:p>
-      <w:pPr>
-        <w:pStyle w:val="NormalWeb"/>
-        <w:rPr>
-          <w:rFonts w:asciiTheme="minorHAnsi" w:hAnsiTheme="minorHAnsi"/>
-          <w:sz w:val="24"/>
-          <w:szCs w:val="24"/>
-        </w:rPr>
-      </w:pPr>
+      <w:r>
+        <w:rPr>
+          <w:rFonts w:asciiTheme="minorHAnsi" w:hAnsiTheme="minorHAnsi"/>
+          <w:sz w:val="24"/>
+          <w:szCs w:val="24"/>
+        </w:rPr>
+        <w:t xml:space="preserve"> , </w:t>
+      </w:r>
       <w:r>
         <w:rPr>
           <w:rFonts w:asciiTheme="minorHAnsi" w:hAnsiTheme="minorHAnsi"/>
@@ -1032,16 +1036,14 @@
         </w:rPr>
         <w:t>Vierkant</w:t>
       </w:r>
-    </w:p>
-    <w:p>
-      <w:pPr>
-        <w:pStyle w:val="NormalWeb"/>
-        <w:rPr>
-          <w:rFonts w:asciiTheme="minorHAnsi" w:hAnsiTheme="minorHAnsi"/>
-          <w:sz w:val="24"/>
-          <w:szCs w:val="24"/>
-        </w:rPr>
-      </w:pPr>
+      <w:r>
+        <w:rPr>
+          <w:rFonts w:asciiTheme="minorHAnsi" w:hAnsiTheme="minorHAnsi"/>
+          <w:sz w:val="24"/>
+          <w:szCs w:val="24"/>
+        </w:rPr>
+        <w:t xml:space="preserve">, </w:t>
+      </w:r>
       <w:r>
         <w:rPr>
           <w:rFonts w:asciiTheme="minorHAnsi" w:hAnsiTheme="minorHAnsi"/>
@@ -1050,16 +1052,14 @@
         </w:rPr>
         <w:t>Driehoek</w:t>
       </w:r>
-    </w:p>
-    <w:p>
-      <w:pPr>
-        <w:pStyle w:val="NormalWeb"/>
-        <w:rPr>
-          <w:rFonts w:asciiTheme="minorHAnsi" w:hAnsiTheme="minorHAnsi"/>
-          <w:sz w:val="24"/>
-          <w:szCs w:val="24"/>
-        </w:rPr>
-      </w:pPr>
+      <w:r>
+        <w:rPr>
+          <w:rFonts w:asciiTheme="minorHAnsi" w:hAnsiTheme="minorHAnsi"/>
+          <w:sz w:val="24"/>
+          <w:szCs w:val="24"/>
+        </w:rPr>
+        <w:t xml:space="preserve">, </w:t>
+      </w:r>
       <w:r>
         <w:rPr>
           <w:rFonts w:asciiTheme="minorHAnsi" w:hAnsiTheme="minorHAnsi"/>
@@ -1068,16 +1068,14 @@
         </w:rPr>
         <w:t>Schans omhoog</w:t>
       </w:r>
-    </w:p>
-    <w:p>
-      <w:pPr>
-        <w:pStyle w:val="NormalWeb"/>
-        <w:rPr>
-          <w:rFonts w:asciiTheme="minorHAnsi" w:hAnsiTheme="minorHAnsi"/>
-          <w:sz w:val="24"/>
-          <w:szCs w:val="24"/>
-        </w:rPr>
-      </w:pPr>
+      <w:r>
+        <w:rPr>
+          <w:rFonts w:asciiTheme="minorHAnsi" w:hAnsiTheme="minorHAnsi"/>
+          <w:sz w:val="24"/>
+          <w:szCs w:val="24"/>
+        </w:rPr>
+        <w:t xml:space="preserve">, </w:t>
+      </w:r>
       <w:r>
         <w:rPr>
           <w:rFonts w:asciiTheme="minorHAnsi" w:hAnsiTheme="minorHAnsi"/>
@@ -1086,16 +1084,14 @@
         </w:rPr>
         <w:t>Schans omlaag</w:t>
       </w:r>
-    </w:p>
-    <w:p>
-      <w:pPr>
-        <w:pStyle w:val="NormalWeb"/>
-        <w:rPr>
-          <w:rFonts w:asciiTheme="minorHAnsi" w:hAnsiTheme="minorHAnsi"/>
-          <w:sz w:val="24"/>
-          <w:szCs w:val="24"/>
-        </w:rPr>
-      </w:pPr>
+      <w:r>
+        <w:rPr>
+          <w:rFonts w:asciiTheme="minorHAnsi" w:hAnsiTheme="minorHAnsi"/>
+          <w:sz w:val="24"/>
+          <w:szCs w:val="24"/>
+        </w:rPr>
+        <w:t xml:space="preserve">, </w:t>
+      </w:r>
       <w:r>
         <w:rPr>
           <w:rFonts w:asciiTheme="minorHAnsi" w:hAnsiTheme="minorHAnsi"/>
@@ -1104,16 +1100,14 @@
         </w:rPr>
         <w:t>Sin (x)/x</w:t>
       </w:r>
-    </w:p>
-    <w:p>
-      <w:pPr>
-        <w:pStyle w:val="NormalWeb"/>
-        <w:rPr>
-          <w:rFonts w:asciiTheme="minorHAnsi" w:hAnsiTheme="minorHAnsi"/>
-          <w:sz w:val="24"/>
-          <w:szCs w:val="24"/>
-        </w:rPr>
-      </w:pPr>
+      <w:r>
+        <w:rPr>
+          <w:rFonts w:asciiTheme="minorHAnsi" w:hAnsiTheme="minorHAnsi"/>
+          <w:sz w:val="24"/>
+          <w:szCs w:val="24"/>
+        </w:rPr>
+        <w:t xml:space="preserve">, </w:t>
+      </w:r>
       <w:r>
         <w:rPr>
           <w:rFonts w:asciiTheme="minorHAnsi" w:hAnsiTheme="minorHAnsi"/>
@@ -1122,16 +1116,14 @@
         </w:rPr>
         <w:t>Gaussicurve</w:t>
       </w:r>
-    </w:p>
-    <w:p>
-      <w:pPr>
-        <w:pStyle w:val="NormalWeb"/>
-        <w:rPr>
-          <w:rFonts w:asciiTheme="minorHAnsi" w:hAnsiTheme="minorHAnsi"/>
-          <w:sz w:val="24"/>
-          <w:szCs w:val="24"/>
-        </w:rPr>
-      </w:pPr>
+      <w:r>
+        <w:rPr>
+          <w:rFonts w:asciiTheme="minorHAnsi" w:hAnsiTheme="minorHAnsi"/>
+          <w:sz w:val="24"/>
+          <w:szCs w:val="24"/>
+        </w:rPr>
+        <w:t xml:space="preserve">, </w:t>
+      </w:r>
       <w:r>
         <w:rPr>
           <w:rFonts w:asciiTheme="minorHAnsi" w:hAnsiTheme="minorHAnsi"/>
@@ -1140,16 +1132,14 @@
         </w:rPr>
         <w:t>Halve sinus</w:t>
       </w:r>
-    </w:p>
-    <w:p>
-      <w:pPr>
-        <w:pStyle w:val="NormalWeb"/>
-        <w:rPr>
-          <w:rFonts w:asciiTheme="minorHAnsi" w:hAnsiTheme="minorHAnsi"/>
-          <w:sz w:val="24"/>
-          <w:szCs w:val="24"/>
-        </w:rPr>
-      </w:pPr>
+      <w:r>
+        <w:rPr>
+          <w:rFonts w:asciiTheme="minorHAnsi" w:hAnsiTheme="minorHAnsi"/>
+          <w:sz w:val="24"/>
+          <w:szCs w:val="24"/>
+        </w:rPr>
+        <w:t xml:space="preserve"> en </w:t>
+      </w:r>
       <w:r>
         <w:rPr>
           <w:rFonts w:asciiTheme="minorHAnsi" w:hAnsiTheme="minorHAnsi"/>
@@ -1157,9 +1147,896 @@
           <w:szCs w:val="24"/>
         </w:rPr>
         <w:t>DC spanning</w:t>
+      </w:r>
+      <w:r>
+        <w:rPr>
+          <w:rFonts w:asciiTheme="minorHAnsi" w:hAnsiTheme="minorHAnsi"/>
+          <w:sz w:val="24"/>
+          <w:szCs w:val="24"/>
+        </w:rPr>
+        <w:t>.</w:t>
+      </w:r>
+    </w:p>
+    <w:p>
+      <w:pPr>
+        <w:pStyle w:val="Normaalweb"/>
+        <w:spacing w:before="0" w:beforeAutospacing="0" w:after="0" w:afterAutospacing="0"/>
+        <w:rPr>
+          <w:rFonts w:asciiTheme="minorHAnsi" w:hAnsiTheme="minorHAnsi"/>
+          <w:sz w:val="24"/>
+          <w:szCs w:val="24"/>
+        </w:rPr>
+      </w:pPr>
+    </w:p>
+    <w:p>
+      <w:pPr>
+        <w:pStyle w:val="Normaalweb"/>
+        <w:spacing w:before="0" w:beforeAutospacing="0" w:after="0" w:afterAutospacing="0"/>
+        <w:rPr>
+          <w:rFonts w:asciiTheme="minorHAnsi" w:hAnsiTheme="minorHAnsi"/>
+          <w:b/>
+          <w:sz w:val="24"/>
+          <w:szCs w:val="24"/>
+        </w:rPr>
+      </w:pPr>
+      <w:r>
+        <w:rPr>
+          <w:rFonts w:asciiTheme="minorHAnsi" w:hAnsiTheme="minorHAnsi"/>
+          <w:b/>
+          <w:sz w:val="24"/>
+          <w:szCs w:val="24"/>
+        </w:rPr>
+        <w:t xml:space="preserve">In de keuze van het type signaal is er ook het type “arbitairy” zoek uit wat je hiermee kunt doen. </w:t>
+      </w:r>
+    </w:p>
+    <w:p>
+      <w:pPr>
+        <w:pStyle w:val="Normaalweb"/>
+        <w:spacing w:before="0" w:beforeAutospacing="0" w:after="0" w:afterAutospacing="0"/>
+        <w:rPr>
+          <w:rFonts w:asciiTheme="minorHAnsi" w:hAnsiTheme="minorHAnsi"/>
+          <w:sz w:val="24"/>
+          <w:szCs w:val="24"/>
+        </w:rPr>
+      </w:pPr>
+      <w:r>
+        <w:rPr>
+          <w:rFonts w:asciiTheme="minorHAnsi" w:hAnsiTheme="minorHAnsi"/>
+          <w:sz w:val="24"/>
+          <w:szCs w:val="24"/>
+        </w:rPr>
+        <w:t xml:space="preserve">Het genereert willekeurige golf patronen. </w:t>
+      </w:r>
+    </w:p>
+    <w:p>
+      <w:pPr>
+        <w:pStyle w:val="Normaalweb"/>
+        <w:spacing w:before="0" w:beforeAutospacing="0" w:after="0" w:afterAutospacing="0"/>
+        <w:rPr>
+          <w:rFonts w:asciiTheme="minorHAnsi" w:hAnsiTheme="minorHAnsi"/>
+          <w:sz w:val="24"/>
+          <w:szCs w:val="24"/>
+        </w:rPr>
+      </w:pPr>
+    </w:p>
+    <w:p>
+      <w:pPr>
+        <w:pStyle w:val="Normaalweb"/>
+        <w:spacing w:before="0" w:beforeAutospacing="0" w:after="0" w:afterAutospacing="0"/>
+        <w:rPr>
+          <w:rFonts w:asciiTheme="minorHAnsi" w:hAnsiTheme="minorHAnsi"/>
+          <w:i/>
+          <w:sz w:val="24"/>
+          <w:szCs w:val="24"/>
+          <w:u w:val="single"/>
+        </w:rPr>
+      </w:pPr>
+      <w:r>
+        <w:rPr>
+          <w:rFonts w:asciiTheme="minorHAnsi" w:hAnsiTheme="minorHAnsi"/>
+          <w:i/>
+          <w:sz w:val="24"/>
+          <w:szCs w:val="24"/>
+          <w:u w:val="single"/>
+        </w:rPr>
+        <w:t>Opdracht: metingen met de oscilloscoop</w:t>
+      </w:r>
+    </w:p>
+    <w:p>
+      <w:pPr>
+        <w:pStyle w:val="Normaalweb"/>
+        <w:spacing w:before="0" w:beforeAutospacing="0" w:after="0" w:afterAutospacing="0"/>
+        <w:rPr>
+          <w:rFonts w:asciiTheme="minorHAnsi" w:hAnsiTheme="minorHAnsi"/>
+          <w:b/>
+          <w:sz w:val="24"/>
+          <w:szCs w:val="24"/>
+        </w:rPr>
+      </w:pPr>
+      <w:r>
+        <w:rPr>
+          <w:rFonts w:asciiTheme="minorHAnsi" w:hAnsiTheme="minorHAnsi"/>
+          <w:b/>
+          <w:sz w:val="24"/>
+          <w:szCs w:val="24"/>
+        </w:rPr>
+        <w:t>Welke vormen van triggeren kun je doen met de picoscope:</w:t>
+      </w:r>
+    </w:p>
+    <w:p>
+      <w:pPr>
+        <w:pStyle w:val="Normaalweb"/>
+        <w:numPr>
+          <w:ilvl w:val="0"/>
+          <w:numId w:val="3"/>
+        </w:numPr>
+        <w:spacing w:before="0" w:beforeAutospacing="0" w:after="0" w:afterAutospacing="0"/>
+        <w:rPr>
+          <w:rFonts w:asciiTheme="minorHAnsi" w:hAnsiTheme="minorHAnsi"/>
+          <w:sz w:val="24"/>
+          <w:szCs w:val="24"/>
+        </w:rPr>
+      </w:pPr>
+      <w:r>
+        <w:rPr>
+          <w:rFonts w:asciiTheme="minorHAnsi" w:hAnsiTheme="minorHAnsi"/>
+          <w:sz w:val="24"/>
+          <w:szCs w:val="24"/>
+        </w:rPr>
+        <w:t>Automatische</w:t>
+      </w:r>
+    </w:p>
+    <w:p>
+      <w:pPr>
+        <w:pStyle w:val="Normaalweb"/>
+        <w:numPr>
+          <w:ilvl w:val="0"/>
+          <w:numId w:val="3"/>
+        </w:numPr>
+        <w:spacing w:before="0" w:beforeAutospacing="0" w:after="0" w:afterAutospacing="0"/>
+        <w:rPr>
+          <w:rFonts w:asciiTheme="minorHAnsi" w:hAnsiTheme="minorHAnsi"/>
+          <w:sz w:val="24"/>
+          <w:szCs w:val="24"/>
+        </w:rPr>
+      </w:pPr>
+      <w:r>
+        <w:rPr>
+          <w:rFonts w:asciiTheme="minorHAnsi" w:hAnsiTheme="minorHAnsi"/>
+          <w:sz w:val="24"/>
+          <w:szCs w:val="24"/>
+        </w:rPr>
+        <w:t>Herhaal</w:t>
+      </w:r>
+    </w:p>
+    <w:p>
+      <w:pPr>
+        <w:pStyle w:val="Normaalweb"/>
+        <w:numPr>
+          <w:ilvl w:val="0"/>
+          <w:numId w:val="3"/>
+        </w:numPr>
+        <w:spacing w:before="0" w:beforeAutospacing="0" w:after="0" w:afterAutospacing="0"/>
+        <w:rPr>
+          <w:rFonts w:asciiTheme="minorHAnsi" w:hAnsiTheme="minorHAnsi"/>
+          <w:sz w:val="24"/>
+          <w:szCs w:val="24"/>
+        </w:rPr>
+      </w:pPr>
+      <w:r>
+        <w:rPr>
+          <w:rFonts w:asciiTheme="minorHAnsi" w:hAnsiTheme="minorHAnsi"/>
+          <w:sz w:val="24"/>
+          <w:szCs w:val="24"/>
+        </w:rPr>
+        <w:t>Enkel</w:t>
+      </w:r>
+    </w:p>
+    <w:p>
+      <w:pPr>
+        <w:pStyle w:val="Normaalweb"/>
+        <w:numPr>
+          <w:ilvl w:val="0"/>
+          <w:numId w:val="3"/>
+        </w:numPr>
+        <w:spacing w:before="0" w:beforeAutospacing="0" w:after="0" w:afterAutospacing="0"/>
+        <w:rPr>
+          <w:rFonts w:asciiTheme="minorHAnsi" w:hAnsiTheme="minorHAnsi"/>
+          <w:sz w:val="24"/>
+          <w:szCs w:val="24"/>
+        </w:rPr>
+      </w:pPr>
+      <w:r>
+        <w:rPr>
+          <w:rFonts w:asciiTheme="minorHAnsi" w:hAnsiTheme="minorHAnsi"/>
+          <w:sz w:val="24"/>
+          <w:szCs w:val="24"/>
+        </w:rPr>
+        <w:t>ETS</w:t>
+      </w:r>
+    </w:p>
+    <w:p>
+      <w:pPr>
+        <w:pStyle w:val="Normaalweb"/>
+        <w:spacing w:before="0" w:beforeAutospacing="0" w:after="0" w:afterAutospacing="0"/>
+        <w:rPr>
+          <w:rFonts w:asciiTheme="minorHAnsi" w:hAnsiTheme="minorHAnsi"/>
+          <w:sz w:val="24"/>
+          <w:szCs w:val="24"/>
+        </w:rPr>
+      </w:pPr>
+    </w:p>
+    <w:p>
+      <w:pPr>
+        <w:pStyle w:val="Normaalweb"/>
+        <w:spacing w:before="0" w:beforeAutospacing="0" w:after="0" w:afterAutospacing="0"/>
+        <w:rPr>
+          <w:rFonts w:asciiTheme="minorHAnsi" w:hAnsiTheme="minorHAnsi"/>
+          <w:b/>
+          <w:sz w:val="24"/>
+          <w:szCs w:val="24"/>
+        </w:rPr>
+      </w:pPr>
+      <w:r>
+        <w:rPr>
+          <w:rFonts w:asciiTheme="minorHAnsi" w:hAnsiTheme="minorHAnsi"/>
+          <w:b/>
+          <w:sz w:val="24"/>
+          <w:szCs w:val="24"/>
+        </w:rPr>
+        <w:t>Waarvoor wordt de persistence mode gebruikt?</w:t>
+      </w:r>
+    </w:p>
+    <w:p>
+      <w:pPr>
+        <w:pStyle w:val="Normaalweb"/>
+        <w:spacing w:before="0" w:beforeAutospacing="0" w:after="0" w:afterAutospacing="0"/>
+        <w:rPr>
+          <w:rFonts w:asciiTheme="minorHAnsi" w:hAnsiTheme="minorHAnsi"/>
+          <w:b/>
+          <w:sz w:val="24"/>
+          <w:szCs w:val="24"/>
+        </w:rPr>
+      </w:pPr>
+      <w:r>
+        <w:rPr>
+          <w:rFonts w:asciiTheme="minorHAnsi" w:hAnsiTheme="minorHAnsi"/>
+          <w:sz w:val="24"/>
+          <w:szCs w:val="24"/>
+        </w:rPr>
+        <w:t>Oude sporen blijven in vage kleuren op de achtergrond weergegeven.</w:t>
+      </w:r>
+    </w:p>
+    <w:p>
+      <w:pPr>
+        <w:pStyle w:val="Normaalweb"/>
+        <w:spacing w:before="0" w:beforeAutospacing="0" w:after="0" w:afterAutospacing="0"/>
+        <w:rPr>
+          <w:rFonts w:asciiTheme="minorHAnsi" w:hAnsiTheme="minorHAnsi"/>
+          <w:b/>
+          <w:sz w:val="24"/>
+          <w:szCs w:val="24"/>
+        </w:rPr>
+      </w:pPr>
+    </w:p>
+    <w:p>
+      <w:pPr>
+        <w:pStyle w:val="Normaalweb"/>
+        <w:spacing w:before="0" w:beforeAutospacing="0" w:after="0" w:afterAutospacing="0"/>
+        <w:rPr>
+          <w:rFonts w:asciiTheme="minorHAnsi" w:hAnsiTheme="minorHAnsi"/>
+          <w:b/>
+          <w:sz w:val="24"/>
+          <w:szCs w:val="24"/>
+        </w:rPr>
+      </w:pPr>
+      <w:r>
+        <w:rPr>
+          <w:rFonts w:asciiTheme="minorHAnsi" w:hAnsiTheme="minorHAnsi"/>
+          <w:b/>
+          <w:sz w:val="24"/>
+          <w:szCs w:val="24"/>
+        </w:rPr>
+        <w:t>Voor welke veldbus is een protocol aanwezig?</w:t>
+      </w:r>
+    </w:p>
+    <w:p>
+      <w:pPr>
+        <w:pStyle w:val="Normaalweb"/>
+        <w:spacing w:before="0" w:beforeAutospacing="0" w:after="0" w:afterAutospacing="0"/>
+        <w:rPr>
+          <w:rFonts w:asciiTheme="minorHAnsi" w:hAnsiTheme="minorHAnsi"/>
+          <w:sz w:val="24"/>
+          <w:szCs w:val="24"/>
+        </w:rPr>
+      </w:pPr>
+      <w:r>
+        <w:rPr>
+          <w:rFonts w:asciiTheme="minorHAnsi" w:hAnsiTheme="minorHAnsi"/>
+          <w:sz w:val="24"/>
+          <w:szCs w:val="24"/>
+        </w:rPr>
+        <w:t>I2C en CAN</w:t>
+      </w:r>
+    </w:p>
+    <w:p>
+      <w:pPr>
+        <w:pStyle w:val="Normaalweb"/>
+        <w:spacing w:before="0" w:beforeAutospacing="0" w:after="0" w:afterAutospacing="0"/>
+        <w:rPr>
+          <w:rFonts w:asciiTheme="minorHAnsi" w:hAnsiTheme="minorHAnsi"/>
+          <w:b/>
+          <w:sz w:val="24"/>
+          <w:szCs w:val="24"/>
+        </w:rPr>
+      </w:pPr>
+    </w:p>
+    <w:p>
+      <w:pPr>
+        <w:pStyle w:val="Normaalweb"/>
+        <w:spacing w:before="0" w:beforeAutospacing="0" w:after="0" w:afterAutospacing="0"/>
+        <w:rPr>
+          <w:rFonts w:asciiTheme="minorHAnsi" w:hAnsiTheme="minorHAnsi"/>
+          <w:b/>
+          <w:sz w:val="24"/>
+          <w:szCs w:val="24"/>
+        </w:rPr>
+      </w:pPr>
+      <w:r>
+        <w:rPr>
+          <w:rFonts w:asciiTheme="minorHAnsi" w:hAnsiTheme="minorHAnsi"/>
+          <w:b/>
+          <w:sz w:val="24"/>
+          <w:szCs w:val="24"/>
+        </w:rPr>
+        <w:t>Drie mogelijke toepassingen voor de scoop:</w:t>
+      </w:r>
+    </w:p>
+    <w:p>
+      <w:pPr>
+        <w:pStyle w:val="Normaalweb"/>
+        <w:numPr>
+          <w:ilvl w:val="0"/>
+          <w:numId w:val="3"/>
+        </w:numPr>
+        <w:spacing w:before="0" w:beforeAutospacing="0" w:after="0" w:afterAutospacing="0"/>
+        <w:rPr>
+          <w:rFonts w:asciiTheme="minorHAnsi" w:hAnsiTheme="minorHAnsi"/>
+          <w:sz w:val="24"/>
+          <w:szCs w:val="24"/>
+        </w:rPr>
+      </w:pPr>
+      <w:r>
+        <w:rPr>
+          <w:rFonts w:asciiTheme="minorHAnsi" w:hAnsiTheme="minorHAnsi"/>
+          <w:sz w:val="24"/>
+          <w:szCs w:val="24"/>
+        </w:rPr>
+        <w:t>Meten of een onderdeel kapot is.</w:t>
+      </w:r>
+    </w:p>
+    <w:p>
+      <w:pPr>
+        <w:pStyle w:val="Normaalweb"/>
+        <w:numPr>
+          <w:ilvl w:val="0"/>
+          <w:numId w:val="3"/>
+        </w:numPr>
+        <w:spacing w:before="0" w:beforeAutospacing="0" w:after="0" w:afterAutospacing="0"/>
+        <w:rPr>
+          <w:rFonts w:asciiTheme="minorHAnsi" w:hAnsiTheme="minorHAnsi"/>
+          <w:sz w:val="24"/>
+          <w:szCs w:val="24"/>
+        </w:rPr>
+      </w:pPr>
+      <w:r>
+        <w:rPr>
+          <w:rFonts w:asciiTheme="minorHAnsi" w:hAnsiTheme="minorHAnsi"/>
+          <w:sz w:val="24"/>
+          <w:szCs w:val="24"/>
+        </w:rPr>
+        <w:t>Meten of je de goede waardes doorkrijgt.</w:t>
+      </w:r>
+    </w:p>
+    <w:p>
+      <w:pPr>
+        <w:pStyle w:val="Normaalweb"/>
+        <w:numPr>
+          <w:ilvl w:val="0"/>
+          <w:numId w:val="3"/>
+        </w:numPr>
+        <w:spacing w:before="0" w:beforeAutospacing="0" w:after="0" w:afterAutospacing="0"/>
+        <w:rPr>
+          <w:rFonts w:asciiTheme="minorHAnsi" w:hAnsiTheme="minorHAnsi"/>
+          <w:sz w:val="24"/>
+          <w:szCs w:val="24"/>
+        </w:rPr>
+      </w:pPr>
+      <w:r>
+        <w:rPr>
+          <w:rFonts w:asciiTheme="minorHAnsi" w:hAnsiTheme="minorHAnsi"/>
+          <w:sz w:val="24"/>
+          <w:szCs w:val="24"/>
+        </w:rPr>
+        <w:t>De timing van een klok checken.</w:t>
+      </w:r>
+    </w:p>
+    <w:p>
+      <w:pPr>
+        <w:pStyle w:val="Normaalweb"/>
+        <w:spacing w:before="0" w:beforeAutospacing="0" w:after="0" w:afterAutospacing="0"/>
+        <w:rPr>
+          <w:rFonts w:asciiTheme="minorHAnsi" w:hAnsiTheme="minorHAnsi"/>
+          <w:b/>
+          <w:sz w:val="24"/>
+          <w:szCs w:val="24"/>
+        </w:rPr>
+      </w:pPr>
+    </w:p>
+    <w:p>
+      <w:pPr>
+        <w:pStyle w:val="Normaalweb"/>
+        <w:spacing w:before="0" w:beforeAutospacing="0" w:after="0" w:afterAutospacing="0"/>
+        <w:rPr>
+          <w:rFonts w:asciiTheme="minorHAnsi" w:hAnsiTheme="minorHAnsi"/>
+          <w:b/>
+          <w:sz w:val="24"/>
+          <w:szCs w:val="24"/>
+        </w:rPr>
+      </w:pPr>
+      <w:r>
+        <w:rPr>
+          <w:rFonts w:asciiTheme="minorHAnsi" w:hAnsiTheme="minorHAnsi"/>
+          <w:b/>
+          <w:sz w:val="24"/>
+          <w:szCs w:val="24"/>
+        </w:rPr>
+        <w:t>Noem een goede eigenschap van de voeding.</w:t>
+      </w:r>
+    </w:p>
+    <w:p>
+      <w:pPr>
+        <w:pStyle w:val="Normaalweb"/>
+        <w:spacing w:before="0" w:beforeAutospacing="0" w:after="0" w:afterAutospacing="0"/>
+        <w:rPr>
+          <w:rFonts w:asciiTheme="minorHAnsi" w:hAnsiTheme="minorHAnsi"/>
+          <w:sz w:val="24"/>
+          <w:szCs w:val="24"/>
+        </w:rPr>
+      </w:pPr>
+      <w:r>
+        <w:rPr>
+          <w:rFonts w:asciiTheme="minorHAnsi" w:hAnsiTheme="minorHAnsi"/>
+          <w:sz w:val="24"/>
+          <w:szCs w:val="24"/>
+        </w:rPr>
+        <w:t>Temperatuur van de voeding.</w:t>
+      </w:r>
+    </w:p>
+    <w:p>
+      <w:pPr>
+        <w:pStyle w:val="Normaalweb"/>
+        <w:spacing w:before="0" w:beforeAutospacing="0" w:after="0" w:afterAutospacing="0"/>
+        <w:rPr>
+          <w:rFonts w:asciiTheme="minorHAnsi" w:hAnsiTheme="minorHAnsi"/>
+          <w:sz w:val="24"/>
+          <w:szCs w:val="24"/>
+        </w:rPr>
+      </w:pPr>
+    </w:p>
+    <w:p>
+      <w:pPr>
+        <w:pStyle w:val="Normaalweb"/>
+        <w:spacing w:before="0" w:beforeAutospacing="0" w:after="0" w:afterAutospacing="0"/>
+        <w:rPr>
+          <w:rFonts w:asciiTheme="minorHAnsi" w:hAnsiTheme="minorHAnsi"/>
+          <w:b/>
+          <w:sz w:val="24"/>
+          <w:szCs w:val="24"/>
+        </w:rPr>
+      </w:pPr>
+      <w:r>
+        <w:rPr>
+          <w:rFonts w:asciiTheme="minorHAnsi" w:hAnsiTheme="minorHAnsi"/>
+          <w:b/>
+          <w:sz w:val="24"/>
+          <w:szCs w:val="24"/>
+        </w:rPr>
+        <w:t>Waarom gaat er bij kortsluiting een oneindige stoom lopen?</w:t>
+      </w:r>
+    </w:p>
+    <w:p>
+      <w:pPr>
+        <w:pStyle w:val="Normaalweb"/>
+        <w:spacing w:before="0" w:beforeAutospacing="0" w:after="0" w:afterAutospacing="0"/>
+        <w:rPr>
+          <w:rFonts w:asciiTheme="minorHAnsi" w:hAnsiTheme="minorHAnsi"/>
+          <w:sz w:val="24"/>
+          <w:szCs w:val="24"/>
+        </w:rPr>
+      </w:pPr>
+      <w:r>
+        <w:rPr>
+          <w:rFonts w:asciiTheme="minorHAnsi" w:hAnsiTheme="minorHAnsi"/>
+          <w:sz w:val="24"/>
+          <w:szCs w:val="24"/>
+        </w:rPr>
+        <w:t>Als de weerstand 0 wordt, dan zal in theorie de stroomsterkte oneindig hoog zijn.</w:t>
+      </w:r>
+    </w:p>
+    <w:p>
+      <w:pPr>
+        <w:pStyle w:val="Normaalweb"/>
+        <w:spacing w:before="0" w:beforeAutospacing="0" w:after="0" w:afterAutospacing="0"/>
+        <w:rPr>
+          <w:rFonts w:asciiTheme="minorHAnsi" w:hAnsiTheme="minorHAnsi"/>
+          <w:sz w:val="24"/>
+          <w:szCs w:val="24"/>
+        </w:rPr>
+      </w:pPr>
+    </w:p>
+    <w:p>
+      <w:pPr>
+        <w:pStyle w:val="Normaalweb"/>
+        <w:spacing w:before="0" w:beforeAutospacing="0" w:after="0" w:afterAutospacing="0"/>
+        <w:rPr>
+          <w:rFonts w:asciiTheme="minorHAnsi" w:hAnsiTheme="minorHAnsi"/>
+          <w:b/>
+          <w:sz w:val="24"/>
+          <w:szCs w:val="24"/>
+        </w:rPr>
+      </w:pPr>
+      <w:r>
+        <w:rPr>
+          <w:rFonts w:asciiTheme="minorHAnsi" w:hAnsiTheme="minorHAnsi"/>
+          <w:b/>
+          <w:sz w:val="24"/>
+          <w:szCs w:val="24"/>
+        </w:rPr>
+        <w:t xml:space="preserve">Hoe groot is de rimpel maximaal, (van top tot top)? </w:t>
+      </w:r>
+    </w:p>
+    <w:p>
+      <w:pPr>
+        <w:pStyle w:val="Normaalweb"/>
+        <w:spacing w:before="0" w:beforeAutospacing="0" w:after="0" w:afterAutospacing="0"/>
+        <w:rPr>
+          <w:rFonts w:asciiTheme="minorHAnsi" w:hAnsiTheme="minorHAnsi"/>
+          <w:sz w:val="24"/>
+          <w:szCs w:val="24"/>
+        </w:rPr>
+      </w:pPr>
+    </w:p>
+    <w:p>
+      <w:pPr>
+        <w:pStyle w:val="Normaalweb"/>
+        <w:spacing w:before="0" w:beforeAutospacing="0" w:after="0" w:afterAutospacing="0"/>
+        <w:rPr>
+          <w:rFonts w:asciiTheme="minorHAnsi" w:hAnsiTheme="minorHAnsi"/>
+          <w:sz w:val="24"/>
+          <w:szCs w:val="24"/>
+        </w:rPr>
+      </w:pPr>
+      <w:r>
+        <w:rPr>
+          <w:rFonts w:asciiTheme="minorHAnsi" w:hAnsiTheme="minorHAnsi"/>
+          <w:sz w:val="24"/>
+          <w:szCs w:val="24"/>
+        </w:rPr>
+        <w:t>Van top tot top meten we 50 milivolt.</w:t>
+      </w:r>
+    </w:p>
+    <w:p>
+      <w:pPr>
+        <w:pStyle w:val="Normaalweb"/>
+        <w:spacing w:before="0" w:beforeAutospacing="0" w:after="0" w:afterAutospacing="0"/>
+        <w:rPr>
+          <w:rFonts w:asciiTheme="minorHAnsi" w:hAnsiTheme="minorHAnsi"/>
+          <w:sz w:val="24"/>
+          <w:szCs w:val="24"/>
+        </w:rPr>
+      </w:pPr>
+    </w:p>
+    <w:p>
+      <w:pPr>
+        <w:pStyle w:val="Normaalweb"/>
+        <w:spacing w:before="0" w:beforeAutospacing="0" w:after="0" w:afterAutospacing="0"/>
+        <w:rPr>
+          <w:rFonts w:asciiTheme="minorHAnsi" w:hAnsiTheme="minorHAnsi"/>
+          <w:sz w:val="24"/>
+          <w:szCs w:val="24"/>
+        </w:rPr>
+      </w:pPr>
+      <w:r>
+        <w:rPr>
+          <w:rFonts w:asciiTheme="minorHAnsi" w:hAnsiTheme="minorHAnsi"/>
+          <w:b/>
+          <w:sz w:val="24"/>
+          <w:szCs w:val="24"/>
+        </w:rPr>
+        <w:t>Wat is de grootte van de maximale ruis in de voeding specificatie</w:t>
+      </w:r>
+      <w:r>
+        <w:rPr>
+          <w:rFonts w:asciiTheme="minorHAnsi" w:hAnsiTheme="minorHAnsi"/>
+          <w:b/>
+          <w:sz w:val="24"/>
+          <w:szCs w:val="24"/>
+        </w:rPr>
+        <w:t xml:space="preserve"> in mV</w:t>
+      </w:r>
+      <w:r>
+        <w:rPr>
+          <w:rFonts w:asciiTheme="minorHAnsi" w:hAnsiTheme="minorHAnsi"/>
+          <w:sz w:val="24"/>
+          <w:szCs w:val="24"/>
+        </w:rPr>
+        <w:t xml:space="preserve">: </w:t>
+      </w:r>
+    </w:p>
+    <w:p>
+      <w:pPr>
+        <w:pStyle w:val="Normaalweb"/>
+        <w:spacing w:before="0" w:beforeAutospacing="0" w:after="0" w:afterAutospacing="0"/>
+        <w:rPr>
+          <w:rFonts w:asciiTheme="minorHAnsi" w:hAnsiTheme="minorHAnsi"/>
+          <w:sz w:val="24"/>
+          <w:szCs w:val="24"/>
+        </w:rPr>
+      </w:pPr>
+    </w:p>
+    <w:p>
+      <w:pPr>
+        <w:pStyle w:val="Normaalweb"/>
+        <w:spacing w:before="0" w:beforeAutospacing="0" w:after="0" w:afterAutospacing="0"/>
+        <w:rPr>
+          <w:rFonts w:asciiTheme="minorHAnsi" w:hAnsiTheme="minorHAnsi"/>
+          <w:sz w:val="24"/>
+          <w:szCs w:val="24"/>
+        </w:rPr>
+      </w:pPr>
+      <w:r>
+        <w:rPr>
+          <w:rFonts w:asciiTheme="minorHAnsi" w:hAnsiTheme="minorHAnsi"/>
+          <w:sz w:val="24"/>
+          <w:szCs w:val="24"/>
+        </w:rPr>
+        <w:t>250 mV</w:t>
+      </w:r>
+    </w:p>
+    <w:p>
+      <w:pPr>
+        <w:pStyle w:val="Normaalweb"/>
+        <w:spacing w:before="0" w:beforeAutospacing="0" w:after="0" w:afterAutospacing="0"/>
+        <w:rPr>
+          <w:rFonts w:asciiTheme="minorHAnsi" w:hAnsiTheme="minorHAnsi"/>
+          <w:sz w:val="24"/>
+          <w:szCs w:val="24"/>
+        </w:rPr>
+      </w:pPr>
+    </w:p>
+    <w:p>
+      <w:pPr>
+        <w:pStyle w:val="Normaalweb"/>
+        <w:spacing w:before="0" w:beforeAutospacing="0" w:after="0" w:afterAutospacing="0"/>
+        <w:rPr>
+          <w:rFonts w:asciiTheme="minorHAnsi" w:hAnsiTheme="minorHAnsi"/>
+          <w:b/>
+          <w:sz w:val="24"/>
+          <w:szCs w:val="24"/>
+        </w:rPr>
+      </w:pPr>
+      <w:r>
+        <w:rPr>
+          <w:rFonts w:asciiTheme="minorHAnsi" w:hAnsiTheme="minorHAnsi"/>
+          <w:b/>
+          <w:sz w:val="24"/>
+          <w:szCs w:val="24"/>
+        </w:rPr>
+        <w:t>Welke kleur is het licht van de IR-led?</w:t>
+      </w:r>
+    </w:p>
+    <w:p>
+      <w:pPr>
+        <w:pStyle w:val="Normaalweb"/>
+        <w:spacing w:before="0" w:beforeAutospacing="0" w:after="0" w:afterAutospacing="0"/>
+        <w:rPr>
+          <w:rFonts w:asciiTheme="minorHAnsi" w:hAnsiTheme="minorHAnsi"/>
+          <w:sz w:val="24"/>
+          <w:szCs w:val="24"/>
+        </w:rPr>
+      </w:pPr>
+    </w:p>
+    <w:p>
+      <w:pPr>
+        <w:pStyle w:val="Normaalweb"/>
+        <w:spacing w:before="0" w:beforeAutospacing="0" w:after="0" w:afterAutospacing="0"/>
+        <w:rPr>
+          <w:rFonts w:asciiTheme="minorHAnsi" w:hAnsiTheme="minorHAnsi"/>
+          <w:sz w:val="24"/>
+          <w:szCs w:val="24"/>
+        </w:rPr>
+      </w:pPr>
+      <w:r>
+        <w:rPr>
+          <w:rFonts w:asciiTheme="minorHAnsi" w:hAnsiTheme="minorHAnsi"/>
+          <w:sz w:val="24"/>
+          <w:szCs w:val="24"/>
+        </w:rPr>
+        <w:t>Paars-wit</w:t>
+      </w:r>
+    </w:p>
+    <w:p>
+      <w:pPr>
+        <w:pStyle w:val="Normaalweb"/>
+        <w:spacing w:before="0" w:beforeAutospacing="0" w:after="0" w:afterAutospacing="0"/>
+        <w:rPr>
+          <w:rFonts w:asciiTheme="minorHAnsi" w:hAnsiTheme="minorHAnsi"/>
+          <w:sz w:val="24"/>
+          <w:szCs w:val="24"/>
+        </w:rPr>
+      </w:pPr>
+    </w:p>
+    <w:p>
+      <w:pPr>
+        <w:pStyle w:val="Normaalweb"/>
+        <w:spacing w:before="0" w:beforeAutospacing="0" w:after="0" w:afterAutospacing="0"/>
+        <w:rPr>
+          <w:rFonts w:asciiTheme="minorHAnsi" w:hAnsiTheme="minorHAnsi"/>
+          <w:b/>
+          <w:sz w:val="24"/>
+          <w:szCs w:val="24"/>
+        </w:rPr>
+      </w:pPr>
+      <w:r>
+        <w:rPr>
+          <w:rFonts w:asciiTheme="minorHAnsi" w:hAnsiTheme="minorHAnsi"/>
+          <w:b/>
+          <w:sz w:val="24"/>
+          <w:szCs w:val="24"/>
+        </w:rPr>
+        <w:t>Wat is de frequentie van de zender?</w:t>
+      </w:r>
+    </w:p>
+    <w:p>
+      <w:pPr>
+        <w:pStyle w:val="Normaalweb"/>
+        <w:spacing w:before="0" w:beforeAutospacing="0" w:after="0" w:afterAutospacing="0"/>
+        <w:rPr>
+          <w:rFonts w:asciiTheme="minorHAnsi" w:hAnsiTheme="minorHAnsi"/>
+          <w:sz w:val="24"/>
+          <w:szCs w:val="24"/>
+        </w:rPr>
+      </w:pPr>
+    </w:p>
+    <w:p>
+      <w:pPr>
+        <w:pStyle w:val="Normaalweb"/>
+        <w:spacing w:before="0" w:beforeAutospacing="0" w:after="0" w:afterAutospacing="0"/>
+        <w:rPr>
+          <w:rFonts w:asciiTheme="minorHAnsi" w:hAnsiTheme="minorHAnsi"/>
+          <w:sz w:val="24"/>
+          <w:szCs w:val="24"/>
+        </w:rPr>
+      </w:pPr>
+      <w:r>
+        <w:rPr>
+          <w:rFonts w:asciiTheme="minorHAnsi" w:hAnsiTheme="minorHAnsi"/>
+          <w:sz w:val="24"/>
+          <w:szCs w:val="24"/>
+        </w:rPr>
+        <w:t>34.11 KHz</w:t>
+      </w:r>
+    </w:p>
+    <w:p>
+      <w:pPr>
+        <w:pStyle w:val="Normaalweb"/>
+        <w:spacing w:before="0" w:beforeAutospacing="0" w:after="0" w:afterAutospacing="0"/>
+        <w:rPr>
+          <w:rFonts w:asciiTheme="minorHAnsi" w:hAnsiTheme="minorHAnsi"/>
+          <w:b/>
+          <w:sz w:val="24"/>
+          <w:szCs w:val="24"/>
+        </w:rPr>
+      </w:pPr>
+      <w:r>
+        <w:rPr>
+          <w:rFonts w:asciiTheme="minorHAnsi" w:hAnsiTheme="minorHAnsi"/>
+          <w:b/>
+          <w:sz w:val="24"/>
+          <w:szCs w:val="24"/>
+        </w:rPr>
+        <w:lastRenderedPageBreak/>
+        <w:t>Wat is de bitsnelheid</w:t>
+      </w:r>
+      <w:r>
+        <w:rPr>
+          <w:rFonts w:asciiTheme="minorHAnsi" w:hAnsiTheme="minorHAnsi"/>
+          <w:b/>
+          <w:sz w:val="24"/>
+          <w:szCs w:val="24"/>
+        </w:rPr>
+        <w:t xml:space="preserve"> van de serieel.jpg</w:t>
+      </w:r>
+      <w:r>
+        <w:rPr>
+          <w:rFonts w:asciiTheme="minorHAnsi" w:hAnsiTheme="minorHAnsi"/>
+          <w:b/>
+          <w:sz w:val="24"/>
+          <w:szCs w:val="24"/>
+        </w:rPr>
+        <w:t>?</w:t>
+      </w:r>
+    </w:p>
+    <w:p>
+      <w:pPr>
+        <w:pStyle w:val="Normaalweb"/>
+        <w:spacing w:before="0" w:beforeAutospacing="0" w:after="0" w:afterAutospacing="0"/>
+        <w:rPr>
+          <w:rFonts w:asciiTheme="minorHAnsi" w:hAnsiTheme="minorHAnsi"/>
+          <w:sz w:val="24"/>
+          <w:szCs w:val="24"/>
+        </w:rPr>
+      </w:pPr>
+    </w:p>
+    <w:p>
+      <w:pPr>
+        <w:pStyle w:val="Normaalweb"/>
+        <w:spacing w:before="0" w:beforeAutospacing="0" w:after="0" w:afterAutospacing="0"/>
+        <w:rPr>
+          <w:rFonts w:asciiTheme="minorHAnsi" w:hAnsiTheme="minorHAnsi"/>
+          <w:sz w:val="24"/>
+          <w:szCs w:val="24"/>
+        </w:rPr>
+      </w:pPr>
+      <w:r>
+        <w:rPr>
+          <w:rFonts w:asciiTheme="minorHAnsi" w:hAnsiTheme="minorHAnsi"/>
+          <w:sz w:val="24"/>
+          <w:szCs w:val="24"/>
+        </w:rPr>
+        <w:t xml:space="preserve">2714 </w:t>
+      </w:r>
+      <w:r>
+        <w:rPr>
+          <w:rFonts w:asciiTheme="minorHAnsi" w:hAnsiTheme="minorHAnsi"/>
+          <w:sz w:val="24"/>
+          <w:szCs w:val="24"/>
+        </w:rPr>
+        <w:t xml:space="preserve">bits </w:t>
       </w:r>
       <w:bookmarkStart w:id="0" w:name="_GoBack"/>
       <w:bookmarkEnd w:id="0"/>
+      <w:r>
+        <w:rPr>
+          <w:rFonts w:asciiTheme="minorHAnsi" w:hAnsiTheme="minorHAnsi"/>
+          <w:sz w:val="24"/>
+          <w:szCs w:val="24"/>
+        </w:rPr>
+        <w:t>per seconde</w:t>
+      </w:r>
+    </w:p>
+    <w:p>
+      <w:pPr>
+        <w:pStyle w:val="Normaalweb"/>
+        <w:spacing w:before="0" w:beforeAutospacing="0" w:after="0" w:afterAutospacing="0"/>
+        <w:rPr>
+          <w:rFonts w:asciiTheme="minorHAnsi" w:hAnsiTheme="minorHAnsi"/>
+          <w:sz w:val="24"/>
+          <w:szCs w:val="24"/>
+        </w:rPr>
+      </w:pPr>
+    </w:p>
+    <w:p>
+      <w:pPr>
+        <w:pStyle w:val="Normaalweb"/>
+        <w:spacing w:before="0" w:beforeAutospacing="0" w:after="0" w:afterAutospacing="0"/>
+        <w:rPr>
+          <w:rFonts w:asciiTheme="minorHAnsi" w:hAnsiTheme="minorHAnsi"/>
+          <w:sz w:val="24"/>
+          <w:szCs w:val="24"/>
+        </w:rPr>
+      </w:pPr>
     </w:p>
     <w:sectPr>
       <w:pgSz w:w="11906" w:h="16838"/>
@@ -1172,8 +2049,121 @@
 </file>
 
 <file path=word/numbering.xml><?xml version="1.0" encoding="utf-8"?>
-<w:numbering xmlns:wpc="http://schemas.microsoft.com/office/word/2010/wordprocessingCanvas" xmlns:mo="http://schemas.microsoft.com/office/mac/office/2008/main" xmlns:mc="http://schemas.openxmlformats.org/markup-compatibility/2006" xmlns:mv="urn:schemas-microsoft-com:mac:vml" xmlns:o="urn:schemas-microsoft-com:office:office" xmlns:r="http://schemas.openxmlformats.org/officeDocument/2006/relationships" xmlns:m="http://schemas.openxmlformats.org/officeDocument/2006/math" xmlns:v="urn:schemas-microsoft-com:vml" xmlns:wp14="http://schemas.microsoft.com/office/word/2010/wordprocessingDrawing" xmlns:wp="http://schemas.openxmlformats.org/drawingml/2006/wordprocessingDrawing" xmlns:w10="urn:schemas-microsoft-com:office:word" xmlns:w="http://schemas.openxmlformats.org/wordprocessingml/2006/main" xmlns:w14="http://schemas.microsoft.com/office/word/2010/wordml" xmlns:wpg="http://schemas.microsoft.com/office/word/2010/wordprocessingGroup" xmlns:wpi="http://schemas.microsoft.com/office/word/2010/wordprocessingInk" xmlns:wne="http://schemas.microsoft.com/office/word/2006/wordml" xmlns:wps="http://schemas.microsoft.com/office/word/2010/wordprocessingShape" mc:Ignorable="w14 wp14">
-  <w:abstractNum w:abstractNumId="0">
+<w:numbering xmlns:wpc="http://schemas.microsoft.com/office/word/2010/wordprocessingCanvas" xmlns:cx="http://schemas.microsoft.com/office/drawing/2014/chartex" xmlns:cx1="http://schemas.microsoft.com/office/drawing/2015/9/8/chartex" xmlns:cx2="http://schemas.microsoft.com/office/drawing/2015/10/21/chartex" xmlns:mc="http://schemas.openxmlformats.org/markup-compatibility/2006" xmlns:o="urn:schemas-microsoft-com:office:office" xmlns:r="http://schemas.openxmlformats.org/officeDocument/2006/relationships" xmlns:m="http://schemas.openxmlformats.org/officeDocument/2006/math" xmlns:v="urn:schemas-microsoft-com:vml" xmlns:wp14="http://schemas.microsoft.com/office/word/2010/wordprocessingDrawing" xmlns:wp="http://schemas.openxmlformats.org/drawingml/2006/wordprocessingDrawing" xmlns:w10="urn:schemas-microsoft-com:office:word" xmlns:w="http://schemas.openxmlformats.org/wordprocessingml/2006/main" xmlns:w14="http://schemas.microsoft.com/office/word/2010/wordml" xmlns:w15="http://schemas.microsoft.com/office/word/2012/wordml" xmlns:w16se="http://schemas.microsoft.com/office/word/2015/wordml/symex" xmlns:wpg="http://schemas.microsoft.com/office/word/2010/wordprocessingGroup" xmlns:wpi="http://schemas.microsoft.com/office/word/2010/wordprocessingInk" xmlns:wne="http://schemas.microsoft.com/office/word/2006/wordml" xmlns:wps="http://schemas.microsoft.com/office/word/2010/wordprocessingShape" mc:Ignorable="w14 w15 w16se wp14">
+  <w:abstractNum w:abstractNumId="0" w15:restartNumberingAfterBreak="0">
+    <w:nsid w:val="3A2A2CCA"/>
+    <w:multiLevelType w:val="hybridMultilevel"/>
+    <w:tmpl w:val="F2AA096C"/>
+    <w:lvl w:ilvl="0" w:tplc="ECB0DBFC">
+      <w:start w:val="2"/>
+      <w:numFmt w:val="bullet"/>
+      <w:lvlText w:val="-"/>
+      <w:lvlJc w:val="left"/>
+      <w:pPr>
+        <w:ind w:left="720" w:hanging="360"/>
+      </w:pPr>
+      <w:rPr>
+        <w:rFonts w:ascii="Calibri" w:eastAsiaTheme="minorHAnsi" w:hAnsi="Calibri" w:cs="Times New Roman" w:hint="default"/>
+      </w:rPr>
+    </w:lvl>
+    <w:lvl w:ilvl="1" w:tplc="04130003" w:tentative="1">
+      <w:start w:val="1"/>
+      <w:numFmt w:val="bullet"/>
+      <w:lvlText w:val="o"/>
+      <w:lvlJc w:val="left"/>
+      <w:pPr>
+        <w:ind w:left="1440" w:hanging="360"/>
+      </w:pPr>
+      <w:rPr>
+        <w:rFonts w:ascii="Courier New" w:hAnsi="Courier New" w:cs="Courier New" w:hint="default"/>
+      </w:rPr>
+    </w:lvl>
+    <w:lvl w:ilvl="2" w:tplc="04130005" w:tentative="1">
+      <w:start w:val="1"/>
+      <w:numFmt w:val="bullet"/>
+      <w:lvlText w:val=""/>
+      <w:lvlJc w:val="left"/>
+      <w:pPr>
+        <w:ind w:left="2160" w:hanging="360"/>
+      </w:pPr>
+      <w:rPr>
+        <w:rFonts w:ascii="Wingdings" w:hAnsi="Wingdings" w:hint="default"/>
+      </w:rPr>
+    </w:lvl>
+    <w:lvl w:ilvl="3" w:tplc="04130001" w:tentative="1">
+      <w:start w:val="1"/>
+      <w:numFmt w:val="bullet"/>
+      <w:lvlText w:val=""/>
+      <w:lvlJc w:val="left"/>
+      <w:pPr>
+        <w:ind w:left="2880" w:hanging="360"/>
+      </w:pPr>
+      <w:rPr>
+        <w:rFonts w:ascii="Symbol" w:hAnsi="Symbol" w:hint="default"/>
+      </w:rPr>
+    </w:lvl>
+    <w:lvl w:ilvl="4" w:tplc="04130003" w:tentative="1">
+      <w:start w:val="1"/>
+      <w:numFmt w:val="bullet"/>
+      <w:lvlText w:val="o"/>
+      <w:lvlJc w:val="left"/>
+      <w:pPr>
+        <w:ind w:left="3600" w:hanging="360"/>
+      </w:pPr>
+      <w:rPr>
+        <w:rFonts w:ascii="Courier New" w:hAnsi="Courier New" w:cs="Courier New" w:hint="default"/>
+      </w:rPr>
+    </w:lvl>
+    <w:lvl w:ilvl="5" w:tplc="04130005" w:tentative="1">
+      <w:start w:val="1"/>
+      <w:numFmt w:val="bullet"/>
+      <w:lvlText w:val=""/>
+      <w:lvlJc w:val="left"/>
+      <w:pPr>
+        <w:ind w:left="4320" w:hanging="360"/>
+      </w:pPr>
+      <w:rPr>
+        <w:rFonts w:ascii="Wingdings" w:hAnsi="Wingdings" w:hint="default"/>
+      </w:rPr>
+    </w:lvl>
+    <w:lvl w:ilvl="6" w:tplc="04130001" w:tentative="1">
+      <w:start w:val="1"/>
+      <w:numFmt w:val="bullet"/>
+      <w:lvlText w:val=""/>
+      <w:lvlJc w:val="left"/>
+      <w:pPr>
+        <w:ind w:left="5040" w:hanging="360"/>
+      </w:pPr>
+      <w:rPr>
+        <w:rFonts w:ascii="Symbol" w:hAnsi="Symbol" w:hint="default"/>
+      </w:rPr>
+    </w:lvl>
+    <w:lvl w:ilvl="7" w:tplc="04130003" w:tentative="1">
+      <w:start w:val="1"/>
+      <w:numFmt w:val="bullet"/>
+      <w:lvlText w:val="o"/>
+      <w:lvlJc w:val="left"/>
+      <w:pPr>
+        <w:ind w:left="5760" w:hanging="360"/>
+      </w:pPr>
+      <w:rPr>
+        <w:rFonts w:ascii="Courier New" w:hAnsi="Courier New" w:cs="Courier New" w:hint="default"/>
+      </w:rPr>
+    </w:lvl>
+    <w:lvl w:ilvl="8" w:tplc="04130005" w:tentative="1">
+      <w:start w:val="1"/>
+      <w:numFmt w:val="bullet"/>
+      <w:lvlText w:val=""/>
+      <w:lvlJc w:val="left"/>
+      <w:pPr>
+        <w:ind w:left="6480" w:hanging="360"/>
+      </w:pPr>
+      <w:rPr>
+        <w:rFonts w:ascii="Wingdings" w:hAnsi="Wingdings" w:hint="default"/>
+      </w:rPr>
+    </w:lvl>
+  </w:abstractNum>
+  <w:abstractNum w:abstractNumId="1" w15:restartNumberingAfterBreak="0">
     <w:nsid w:val="42B25D7B"/>
     <w:multiLevelType w:val="hybridMultilevel"/>
     <w:tmpl w:val="09B4A38E"/>
@@ -1285,7 +2275,7 @@
       </w:rPr>
     </w:lvl>
   </w:abstractNum>
-  <w:abstractNum w:abstractNumId="1">
+  <w:abstractNum w:abstractNumId="2" w15:restartNumberingAfterBreak="0">
     <w:nsid w:val="54EB01C1"/>
     <w:multiLevelType w:val="hybridMultilevel"/>
     <w:tmpl w:val="A3A81704"/>
@@ -1375,16 +2365,19 @@
     </w:lvl>
   </w:abstractNum>
   <w:num w:numId="1">
-    <w:abstractNumId w:val="0"/>
+    <w:abstractNumId w:val="1"/>
   </w:num>
   <w:num w:numId="2">
-    <w:abstractNumId w:val="1"/>
+    <w:abstractNumId w:val="2"/>
+  </w:num>
+  <w:num w:numId="3">
+    <w:abstractNumId w:val="0"/>
   </w:num>
 </w:numbering>
 </file>
 
 <file path=word/styles.xml><?xml version="1.0" encoding="utf-8"?>
-<w:styles xmlns:mc="http://schemas.openxmlformats.org/markup-compatibility/2006" xmlns:r="http://schemas.openxmlformats.org/officeDocument/2006/relationships" xmlns:w="http://schemas.openxmlformats.org/wordprocessingml/2006/main" xmlns:w14="http://schemas.microsoft.com/office/word/2010/wordml" mc:Ignorable="w14">
+<w:styles xmlns:mc="http://schemas.openxmlformats.org/markup-compatibility/2006" xmlns:r="http://schemas.openxmlformats.org/officeDocument/2006/relationships" xmlns:w="http://schemas.openxmlformats.org/wordprocessingml/2006/main" xmlns:w14="http://schemas.microsoft.com/office/word/2010/wordml" xmlns:w15="http://schemas.microsoft.com/office/word/2012/wordml" xmlns:w16se="http://schemas.microsoft.com/office/word/2015/wordml/symex" mc:Ignorable="w14 w15 w16se">
   <w:docDefaults>
     <w:rPrDefault>
       <w:rPr>
@@ -1394,177 +2387,387 @@
         <w:lang w:val="en-US" w:eastAsia="en-US" w:bidi="ar-SA"/>
       </w:rPr>
     </w:rPrDefault>
-    <w:pPrDefault>
-      <w:pPr>
-        <w:spacing w:line="259" w:lineRule="auto"/>
-      </w:pPr>
-    </w:pPrDefault>
+    <w:pPrDefault/>
   </w:docDefaults>
-  <w:latentStyles w:defLockedState="0" w:defUIPriority="99" w:defSemiHidden="1" w:defUnhideWhenUsed="1" w:defQFormat="0" w:count="276">
-    <w:lsdException w:name="Normal" w:semiHidden="0" w:uiPriority="0" w:unhideWhenUsed="0" w:qFormat="1"/>
-    <w:lsdException w:name="heading 1" w:semiHidden="0" w:uiPriority="9" w:unhideWhenUsed="0" w:qFormat="1"/>
-    <w:lsdException w:name="heading 2" w:uiPriority="9" w:qFormat="1"/>
-    <w:lsdException w:name="heading 3" w:uiPriority="9" w:qFormat="1"/>
-    <w:lsdException w:name="heading 4" w:uiPriority="9" w:qFormat="1"/>
-    <w:lsdException w:name="heading 5" w:uiPriority="9" w:qFormat="1"/>
-    <w:lsdException w:name="heading 6" w:uiPriority="9" w:qFormat="1"/>
-    <w:lsdException w:name="heading 7" w:uiPriority="9" w:qFormat="1"/>
-    <w:lsdException w:name="heading 8" w:uiPriority="9" w:qFormat="1"/>
-    <w:lsdException w:name="heading 9" w:uiPriority="9" w:qFormat="1"/>
-    <w:lsdException w:name="toc 1" w:uiPriority="39"/>
-    <w:lsdException w:name="toc 2" w:uiPriority="39"/>
-    <w:lsdException w:name="toc 3" w:uiPriority="39"/>
-    <w:lsdException w:name="toc 4" w:uiPriority="39"/>
-    <w:lsdException w:name="toc 5" w:uiPriority="39"/>
-    <w:lsdException w:name="toc 6" w:uiPriority="39"/>
-    <w:lsdException w:name="toc 7" w:uiPriority="39"/>
-    <w:lsdException w:name="toc 8" w:uiPriority="39"/>
-    <w:lsdException w:name="toc 9" w:uiPriority="39"/>
-    <w:lsdException w:name="caption" w:uiPriority="35" w:qFormat="1"/>
-    <w:lsdException w:name="Title" w:semiHidden="0" w:uiPriority="10" w:unhideWhenUsed="0" w:qFormat="1"/>
-    <w:lsdException w:name="Default Paragraph Font" w:uiPriority="1"/>
-    <w:lsdException w:name="Subtitle" w:semiHidden="0" w:uiPriority="11" w:unhideWhenUsed="0" w:qFormat="1"/>
-    <w:lsdException w:name="Strong" w:semiHidden="0" w:uiPriority="22" w:unhideWhenUsed="0" w:qFormat="1"/>
-    <w:lsdException w:name="Emphasis" w:semiHidden="0" w:uiPriority="20" w:unhideWhenUsed="0" w:qFormat="1"/>
-    <w:lsdException w:name="Normal Table" w:semiHidden="0" w:unhideWhenUsed="0"/>
-    <w:lsdException w:name="Table Web 3" w:semiHidden="0" w:unhideWhenUsed="0"/>
-    <w:lsdException w:name="Table Grid" w:semiHidden="0" w:uiPriority="39" w:unhideWhenUsed="0"/>
-    <w:lsdException w:name="Table Theme" w:semiHidden="0" w:unhideWhenUsed="0"/>
-    <w:lsdException w:name="Note Level 1" w:semiHidden="0" w:unhideWhenUsed="0"/>
-    <w:lsdException w:name="Note Level 2" w:semiHidden="0" w:unhideWhenUsed="0"/>
-    <w:lsdException w:name="Note Level 3" w:semiHidden="0" w:unhideWhenUsed="0"/>
-    <w:lsdException w:name="Note Level 4" w:semiHidden="0" w:unhideWhenUsed="0"/>
-    <w:lsdException w:name="Note Level 5" w:semiHidden="0" w:unhideWhenUsed="0"/>
-    <w:lsdException w:name="Note Level 6" w:semiHidden="0" w:unhideWhenUsed="0"/>
-    <w:lsdException w:name="Note Level 7" w:semiHidden="0" w:unhideWhenUsed="0"/>
-    <w:lsdException w:name="Note Level 8" w:semiHidden="0" w:unhideWhenUsed="0"/>
-    <w:lsdException w:name="Note Level 9" w:semiHidden="0" w:unhideWhenUsed="0"/>
-    <w:lsdException w:name="Placeholder Text" w:unhideWhenUsed="0"/>
-    <w:lsdException w:name="No Spacing" w:semiHidden="0" w:uiPriority="1" w:unhideWhenUsed="0" w:qFormat="1"/>
-    <w:lsdException w:name="Light Shading" w:semiHidden="0" w:uiPriority="60" w:unhideWhenUsed="0"/>
-    <w:lsdException w:name="Light List" w:semiHidden="0" w:uiPriority="61" w:unhideWhenUsed="0"/>
-    <w:lsdException w:name="Light Grid" w:semiHidden="0" w:uiPriority="62" w:unhideWhenUsed="0"/>
-    <w:lsdException w:name="Medium Shading 1" w:semiHidden="0" w:uiPriority="63" w:unhideWhenUsed="0"/>
-    <w:lsdException w:name="Medium Shading 2" w:semiHidden="0" w:uiPriority="64" w:unhideWhenUsed="0"/>
-    <w:lsdException w:name="Medium List 1" w:semiHidden="0" w:uiPriority="65" w:unhideWhenUsed="0"/>
-    <w:lsdException w:name="Medium List 2" w:semiHidden="0" w:uiPriority="66" w:unhideWhenUsed="0"/>
-    <w:lsdException w:name="Medium Grid 1" w:semiHidden="0" w:uiPriority="67" w:unhideWhenUsed="0"/>
-    <w:lsdException w:name="Medium Grid 2" w:semiHidden="0" w:uiPriority="68" w:unhideWhenUsed="0"/>
-    <w:lsdException w:name="Medium Grid 3" w:semiHidden="0" w:uiPriority="69" w:unhideWhenUsed="0"/>
-    <w:lsdException w:name="Dark List" w:semiHidden="0" w:uiPriority="70" w:unhideWhenUsed="0"/>
-    <w:lsdException w:name="Colorful Shading" w:semiHidden="0" w:uiPriority="71" w:unhideWhenUsed="0"/>
-    <w:lsdException w:name="Colorful List" w:semiHidden="0" w:uiPriority="72" w:unhideWhenUsed="0"/>
-    <w:lsdException w:name="Colorful Grid" w:semiHidden="0" w:uiPriority="73" w:unhideWhenUsed="0"/>
-    <w:lsdException w:name="Light Shading Accent 1" w:semiHidden="0" w:uiPriority="60" w:unhideWhenUsed="0"/>
-    <w:lsdException w:name="Light List Accent 1" w:semiHidden="0" w:uiPriority="61" w:unhideWhenUsed="0"/>
-    <w:lsdException w:name="Light Grid Accent 1" w:semiHidden="0" w:uiPriority="62" w:unhideWhenUsed="0"/>
-    <w:lsdException w:name="Medium Shading 1 Accent 1" w:semiHidden="0" w:uiPriority="63" w:unhideWhenUsed="0"/>
-    <w:lsdException w:name="Medium Shading 2 Accent 1" w:semiHidden="0" w:uiPriority="64" w:unhideWhenUsed="0"/>
-    <w:lsdException w:name="Medium List 1 Accent 1" w:semiHidden="0" w:uiPriority="65" w:unhideWhenUsed="0"/>
-    <w:lsdException w:name="Revision" w:unhideWhenUsed="0"/>
-    <w:lsdException w:name="List Paragraph" w:semiHidden="0" w:uiPriority="34" w:unhideWhenUsed="0" w:qFormat="1"/>
-    <w:lsdException w:name="Quote" w:semiHidden="0" w:uiPriority="29" w:unhideWhenUsed="0" w:qFormat="1"/>
-    <w:lsdException w:name="Intense Quote" w:semiHidden="0" w:uiPriority="30" w:unhideWhenUsed="0" w:qFormat="1"/>
-    <w:lsdException w:name="Medium List 2 Accent 1" w:semiHidden="0" w:uiPriority="66" w:unhideWhenUsed="0"/>
-    <w:lsdException w:name="Medium Grid 1 Accent 1" w:semiHidden="0" w:uiPriority="67" w:unhideWhenUsed="0"/>
-    <w:lsdException w:name="Medium Grid 2 Accent 1" w:semiHidden="0" w:uiPriority="68" w:unhideWhenUsed="0"/>
-    <w:lsdException w:name="Medium Grid 3 Accent 1" w:semiHidden="0" w:uiPriority="69" w:unhideWhenUsed="0"/>
-    <w:lsdException w:name="Dark List Accent 1" w:semiHidden="0" w:uiPriority="70" w:unhideWhenUsed="0"/>
-    <w:lsdException w:name="Colorful Shading Accent 1" w:semiHidden="0" w:uiPriority="71" w:unhideWhenUsed="0"/>
-    <w:lsdException w:name="Colorful List Accent 1" w:semiHidden="0" w:uiPriority="72" w:unhideWhenUsed="0"/>
-    <w:lsdException w:name="Colorful Grid Accent 1" w:semiHidden="0" w:uiPriority="73" w:unhideWhenUsed="0"/>
-    <w:lsdException w:name="Light Shading Accent 2" w:semiHidden="0" w:uiPriority="60" w:unhideWhenUsed="0"/>
-    <w:lsdException w:name="Light List Accent 2" w:semiHidden="0" w:uiPriority="61" w:unhideWhenUsed="0"/>
-    <w:lsdException w:name="Light Grid Accent 2" w:semiHidden="0" w:uiPriority="62" w:unhideWhenUsed="0"/>
-    <w:lsdException w:name="Medium Shading 1 Accent 2" w:semiHidden="0" w:uiPriority="63" w:unhideWhenUsed="0"/>
-    <w:lsdException w:name="Medium Shading 2 Accent 2" w:semiHidden="0" w:uiPriority="64" w:unhideWhenUsed="0"/>
-    <w:lsdException w:name="Medium List 1 Accent 2" w:semiHidden="0" w:uiPriority="65" w:unhideWhenUsed="0"/>
-    <w:lsdException w:name="Medium List 2 Accent 2" w:semiHidden="0" w:uiPriority="66" w:unhideWhenUsed="0"/>
-    <w:lsdException w:name="Medium Grid 1 Accent 2" w:semiHidden="0" w:uiPriority="67" w:unhideWhenUsed="0"/>
-    <w:lsdException w:name="Medium Grid 2 Accent 2" w:semiHidden="0" w:uiPriority="68" w:unhideWhenUsed="0"/>
-    <w:lsdException w:name="Medium Grid 3 Accent 2" w:semiHidden="0" w:uiPriority="69" w:unhideWhenUsed="0"/>
-    <w:lsdException w:name="Dark List Accent 2" w:semiHidden="0" w:uiPriority="70" w:unhideWhenUsed="0"/>
-    <w:lsdException w:name="Colorful Shading Accent 2" w:semiHidden="0" w:uiPriority="71" w:unhideWhenUsed="0"/>
-    <w:lsdException w:name="Colorful List Accent 2" w:semiHidden="0" w:uiPriority="72" w:unhideWhenUsed="0"/>
-    <w:lsdException w:name="Colorful Grid Accent 2" w:semiHidden="0" w:uiPriority="73" w:unhideWhenUsed="0"/>
-    <w:lsdException w:name="Light Shading Accent 3" w:semiHidden="0" w:uiPriority="60" w:unhideWhenUsed="0"/>
-    <w:lsdException w:name="Light List Accent 3" w:semiHidden="0" w:uiPriority="61" w:unhideWhenUsed="0"/>
-    <w:lsdException w:name="Light Grid Accent 3" w:semiHidden="0" w:uiPriority="62" w:unhideWhenUsed="0"/>
-    <w:lsdException w:name="Medium Shading 1 Accent 3" w:semiHidden="0" w:uiPriority="63" w:unhideWhenUsed="0"/>
-    <w:lsdException w:name="Medium Shading 2 Accent 3" w:semiHidden="0" w:uiPriority="64" w:unhideWhenUsed="0"/>
-    <w:lsdException w:name="Medium List 1 Accent 3" w:semiHidden="0" w:uiPriority="65" w:unhideWhenUsed="0"/>
-    <w:lsdException w:name="Medium List 2 Accent 3" w:semiHidden="0" w:uiPriority="66" w:unhideWhenUsed="0"/>
-    <w:lsdException w:name="Medium Grid 1 Accent 3" w:semiHidden="0" w:uiPriority="67" w:unhideWhenUsed="0"/>
-    <w:lsdException w:name="Medium Grid 2 Accent 3" w:semiHidden="0" w:uiPriority="68" w:unhideWhenUsed="0"/>
-    <w:lsdException w:name="Medium Grid 3 Accent 3" w:semiHidden="0" w:uiPriority="69" w:unhideWhenUsed="0"/>
-    <w:lsdException w:name="Dark List Accent 3" w:semiHidden="0" w:uiPriority="70" w:unhideWhenUsed="0"/>
-    <w:lsdException w:name="Colorful Shading Accent 3" w:semiHidden="0" w:uiPriority="71" w:unhideWhenUsed="0"/>
-    <w:lsdException w:name="Colorful List Accent 3" w:semiHidden="0" w:uiPriority="72" w:unhideWhenUsed="0"/>
-    <w:lsdException w:name="Colorful Grid Accent 3" w:semiHidden="0" w:uiPriority="73" w:unhideWhenUsed="0"/>
-    <w:lsdException w:name="Light Shading Accent 4" w:semiHidden="0" w:uiPriority="60" w:unhideWhenUsed="0"/>
-    <w:lsdException w:name="Light List Accent 4" w:semiHidden="0" w:uiPriority="61" w:unhideWhenUsed="0"/>
-    <w:lsdException w:name="Light Grid Accent 4" w:semiHidden="0" w:uiPriority="62" w:unhideWhenUsed="0"/>
-    <w:lsdException w:name="Medium Shading 1 Accent 4" w:semiHidden="0" w:uiPriority="63" w:unhideWhenUsed="0"/>
-    <w:lsdException w:name="Medium Shading 2 Accent 4" w:semiHidden="0" w:uiPriority="64" w:unhideWhenUsed="0"/>
-    <w:lsdException w:name="Medium List 1 Accent 4" w:semiHidden="0" w:uiPriority="65" w:unhideWhenUsed="0"/>
-    <w:lsdException w:name="Medium List 2 Accent 4" w:semiHidden="0" w:uiPriority="66" w:unhideWhenUsed="0"/>
-    <w:lsdException w:name="Medium Grid 1 Accent 4" w:semiHidden="0" w:uiPriority="67" w:unhideWhenUsed="0"/>
-    <w:lsdException w:name="Medium Grid 2 Accent 4" w:semiHidden="0" w:uiPriority="68" w:unhideWhenUsed="0"/>
-    <w:lsdException w:name="Medium Grid 3 Accent 4" w:semiHidden="0" w:uiPriority="69" w:unhideWhenUsed="0"/>
-    <w:lsdException w:name="Dark List Accent 4" w:semiHidden="0" w:uiPriority="70" w:unhideWhenUsed="0"/>
-    <w:lsdException w:name="Colorful Shading Accent 4" w:semiHidden="0" w:uiPriority="71" w:unhideWhenUsed="0"/>
-    <w:lsdException w:name="Colorful List Accent 4" w:semiHidden="0" w:uiPriority="72" w:unhideWhenUsed="0"/>
-    <w:lsdException w:name="Colorful Grid Accent 4" w:semiHidden="0" w:uiPriority="73" w:unhideWhenUsed="0"/>
-    <w:lsdException w:name="Light Shading Accent 5" w:semiHidden="0" w:uiPriority="60" w:unhideWhenUsed="0"/>
-    <w:lsdException w:name="Light List Accent 5" w:semiHidden="0" w:uiPriority="61" w:unhideWhenUsed="0"/>
-    <w:lsdException w:name="Light Grid Accent 5" w:semiHidden="0" w:uiPriority="62" w:unhideWhenUsed="0"/>
-    <w:lsdException w:name="Medium Shading 1 Accent 5" w:semiHidden="0" w:uiPriority="63" w:unhideWhenUsed="0"/>
-    <w:lsdException w:name="Medium Shading 2 Accent 5" w:semiHidden="0" w:uiPriority="64" w:unhideWhenUsed="0"/>
-    <w:lsdException w:name="Medium List 1 Accent 5" w:semiHidden="0" w:uiPriority="65" w:unhideWhenUsed="0"/>
-    <w:lsdException w:name="Medium List 2 Accent 5" w:semiHidden="0" w:uiPriority="66" w:unhideWhenUsed="0"/>
-    <w:lsdException w:name="Medium Grid 1 Accent 5" w:semiHidden="0" w:uiPriority="67" w:unhideWhenUsed="0"/>
-    <w:lsdException w:name="Medium Grid 2 Accent 5" w:semiHidden="0" w:uiPriority="68" w:unhideWhenUsed="0"/>
-    <w:lsdException w:name="Medium Grid 3 Accent 5" w:semiHidden="0" w:uiPriority="69" w:unhideWhenUsed="0"/>
-    <w:lsdException w:name="Dark List Accent 5" w:semiHidden="0" w:uiPriority="70" w:unhideWhenUsed="0"/>
-    <w:lsdException w:name="Colorful Shading Accent 5" w:semiHidden="0" w:uiPriority="71" w:unhideWhenUsed="0"/>
-    <w:lsdException w:name="Colorful List Accent 5" w:semiHidden="0" w:uiPriority="72" w:unhideWhenUsed="0"/>
-    <w:lsdException w:name="Colorful Grid Accent 5" w:semiHidden="0" w:uiPriority="73" w:unhideWhenUsed="0"/>
-    <w:lsdException w:name="Light Shading Accent 6" w:semiHidden="0" w:uiPriority="60" w:unhideWhenUsed="0"/>
-    <w:lsdException w:name="Light List Accent 6" w:semiHidden="0" w:uiPriority="61" w:unhideWhenUsed="0"/>
-    <w:lsdException w:name="Light Grid Accent 6" w:semiHidden="0" w:uiPriority="62" w:unhideWhenUsed="0"/>
-    <w:lsdException w:name="Medium Shading 1 Accent 6" w:semiHidden="0" w:uiPriority="63" w:unhideWhenUsed="0"/>
-    <w:lsdException w:name="Medium Shading 2 Accent 6" w:semiHidden="0" w:uiPriority="64" w:unhideWhenUsed="0"/>
-    <w:lsdException w:name="Medium List 1 Accent 6" w:semiHidden="0" w:uiPriority="65" w:unhideWhenUsed="0"/>
-    <w:lsdException w:name="Medium List 2 Accent 6" w:semiHidden="0" w:uiPriority="66" w:unhideWhenUsed="0"/>
-    <w:lsdException w:name="Medium Grid 1 Accent 6" w:semiHidden="0" w:uiPriority="67" w:unhideWhenUsed="0"/>
-    <w:lsdException w:name="Medium Grid 2 Accent 6" w:semiHidden="0" w:uiPriority="68" w:unhideWhenUsed="0"/>
-    <w:lsdException w:name="Medium Grid 3 Accent 6" w:semiHidden="0" w:uiPriority="69" w:unhideWhenUsed="0"/>
-    <w:lsdException w:name="Dark List Accent 6" w:semiHidden="0" w:uiPriority="70" w:unhideWhenUsed="0"/>
-    <w:lsdException w:name="Colorful Shading Accent 6" w:semiHidden="0" w:uiPriority="71" w:unhideWhenUsed="0"/>
-    <w:lsdException w:name="Colorful List Accent 6" w:semiHidden="0" w:uiPriority="72" w:unhideWhenUsed="0"/>
-    <w:lsdException w:name="Colorful Grid Accent 6" w:semiHidden="0" w:uiPriority="73" w:unhideWhenUsed="0"/>
-    <w:lsdException w:name="Subtle Emphasis" w:semiHidden="0" w:uiPriority="19" w:unhideWhenUsed="0" w:qFormat="1"/>
-    <w:lsdException w:name="Intense Emphasis" w:semiHidden="0" w:uiPriority="21" w:unhideWhenUsed="0" w:qFormat="1"/>
-    <w:lsdException w:name="Subtle Reference" w:semiHidden="0" w:uiPriority="31" w:unhideWhenUsed="0" w:qFormat="1"/>
-    <w:lsdException w:name="Intense Reference" w:semiHidden="0" w:uiPriority="32" w:unhideWhenUsed="0" w:qFormat="1"/>
-    <w:lsdException w:name="Book Title" w:semiHidden="0" w:uiPriority="33" w:unhideWhenUsed="0" w:qFormat="1"/>
-    <w:lsdException w:name="Bibliography" w:uiPriority="37"/>
-    <w:lsdException w:name="TOC Heading" w:uiPriority="39" w:qFormat="1"/>
+  <w:latentStyles w:defLockedState="0" w:defUIPriority="99" w:defSemiHidden="0" w:defUnhideWhenUsed="0" w:defQFormat="0" w:count="372">
+    <w:lsdException w:name="Normal" w:uiPriority="0" w:qFormat="1"/>
+    <w:lsdException w:name="heading 1" w:uiPriority="9" w:qFormat="1"/>
+    <w:lsdException w:name="heading 2" w:semiHidden="1" w:uiPriority="9" w:unhideWhenUsed="1" w:qFormat="1"/>
+    <w:lsdException w:name="heading 3" w:semiHidden="1" w:uiPriority="9" w:unhideWhenUsed="1" w:qFormat="1"/>
+    <w:lsdException w:name="heading 4" w:semiHidden="1" w:uiPriority="9" w:unhideWhenUsed="1" w:qFormat="1"/>
+    <w:lsdException w:name="heading 5" w:semiHidden="1" w:uiPriority="9" w:unhideWhenUsed="1" w:qFormat="1"/>
+    <w:lsdException w:name="heading 6" w:semiHidden="1" w:uiPriority="9" w:unhideWhenUsed="1" w:qFormat="1"/>
+    <w:lsdException w:name="heading 7" w:semiHidden="1" w:uiPriority="9" w:unhideWhenUsed="1" w:qFormat="1"/>
+    <w:lsdException w:name="heading 8" w:semiHidden="1" w:uiPriority="9" w:unhideWhenUsed="1" w:qFormat="1"/>
+    <w:lsdException w:name="heading 9" w:semiHidden="1" w:uiPriority="9" w:unhideWhenUsed="1" w:qFormat="1"/>
+    <w:lsdException w:name="index 1" w:semiHidden="1" w:unhideWhenUsed="1"/>
+    <w:lsdException w:name="index 2" w:semiHidden="1" w:unhideWhenUsed="1"/>
+    <w:lsdException w:name="index 3" w:semiHidden="1" w:unhideWhenUsed="1"/>
+    <w:lsdException w:name="index 4" w:semiHidden="1" w:unhideWhenUsed="1"/>
+    <w:lsdException w:name="index 5" w:semiHidden="1" w:unhideWhenUsed="1"/>
+    <w:lsdException w:name="index 6" w:semiHidden="1" w:unhideWhenUsed="1"/>
+    <w:lsdException w:name="index 7" w:semiHidden="1" w:unhideWhenUsed="1"/>
+    <w:lsdException w:name="index 8" w:semiHidden="1" w:unhideWhenUsed="1"/>
+    <w:lsdException w:name="index 9" w:semiHidden="1" w:unhideWhenUsed="1"/>
+    <w:lsdException w:name="toc 1" w:semiHidden="1" w:uiPriority="39" w:unhideWhenUsed="1"/>
+    <w:lsdException w:name="toc 2" w:semiHidden="1" w:uiPriority="39" w:unhideWhenUsed="1"/>
+    <w:lsdException w:name="toc 3" w:semiHidden="1" w:uiPriority="39" w:unhideWhenUsed="1"/>
+    <w:lsdException w:name="toc 4" w:semiHidden="1" w:uiPriority="39" w:unhideWhenUsed="1"/>
+    <w:lsdException w:name="toc 5" w:semiHidden="1" w:uiPriority="39" w:unhideWhenUsed="1"/>
+    <w:lsdException w:name="toc 6" w:semiHidden="1" w:uiPriority="39" w:unhideWhenUsed="1"/>
+    <w:lsdException w:name="toc 7" w:semiHidden="1" w:uiPriority="39" w:unhideWhenUsed="1"/>
+    <w:lsdException w:name="toc 8" w:semiHidden="1" w:uiPriority="39" w:unhideWhenUsed="1"/>
+    <w:lsdException w:name="toc 9" w:semiHidden="1" w:uiPriority="39" w:unhideWhenUsed="1"/>
+    <w:lsdException w:name="Normal Indent" w:semiHidden="1" w:unhideWhenUsed="1"/>
+    <w:lsdException w:name="footnote text" w:semiHidden="1" w:unhideWhenUsed="1"/>
+    <w:lsdException w:name="annotation text" w:semiHidden="1" w:unhideWhenUsed="1"/>
+    <w:lsdException w:name="header" w:semiHidden="1" w:unhideWhenUsed="1"/>
+    <w:lsdException w:name="footer" w:semiHidden="1" w:unhideWhenUsed="1"/>
+    <w:lsdException w:name="index heading" w:semiHidden="1" w:unhideWhenUsed="1"/>
+    <w:lsdException w:name="caption" w:semiHidden="1" w:uiPriority="35" w:unhideWhenUsed="1" w:qFormat="1"/>
+    <w:lsdException w:name="table of figures" w:semiHidden="1" w:unhideWhenUsed="1"/>
+    <w:lsdException w:name="envelope address" w:semiHidden="1" w:unhideWhenUsed="1"/>
+    <w:lsdException w:name="envelope return" w:semiHidden="1" w:unhideWhenUsed="1"/>
+    <w:lsdException w:name="footnote reference" w:semiHidden="1" w:unhideWhenUsed="1"/>
+    <w:lsdException w:name="annotation reference" w:semiHidden="1" w:unhideWhenUsed="1"/>
+    <w:lsdException w:name="line number" w:semiHidden="1" w:unhideWhenUsed="1"/>
+    <w:lsdException w:name="page number" w:semiHidden="1" w:unhideWhenUsed="1"/>
+    <w:lsdException w:name="endnote reference" w:semiHidden="1" w:unhideWhenUsed="1"/>
+    <w:lsdException w:name="endnote text" w:semiHidden="1" w:unhideWhenUsed="1"/>
+    <w:lsdException w:name="table of authorities" w:semiHidden="1" w:unhideWhenUsed="1"/>
+    <w:lsdException w:name="macro" w:semiHidden="1" w:unhideWhenUsed="1"/>
+    <w:lsdException w:name="toa heading" w:semiHidden="1" w:unhideWhenUsed="1"/>
+    <w:lsdException w:name="List" w:semiHidden="1" w:unhideWhenUsed="1"/>
+    <w:lsdException w:name="List Bullet" w:semiHidden="1" w:unhideWhenUsed="1"/>
+    <w:lsdException w:name="List Number" w:semiHidden="1" w:unhideWhenUsed="1"/>
+    <w:lsdException w:name="List 2" w:semiHidden="1" w:unhideWhenUsed="1"/>
+    <w:lsdException w:name="List 3" w:semiHidden="1" w:unhideWhenUsed="1"/>
+    <w:lsdException w:name="List 4" w:semiHidden="1" w:unhideWhenUsed="1"/>
+    <w:lsdException w:name="List 5" w:semiHidden="1" w:unhideWhenUsed="1"/>
+    <w:lsdException w:name="List Bullet 2" w:semiHidden="1" w:unhideWhenUsed="1"/>
+    <w:lsdException w:name="List Bullet 3" w:semiHidden="1" w:unhideWhenUsed="1"/>
+    <w:lsdException w:name="List Bullet 4" w:semiHidden="1" w:unhideWhenUsed="1"/>
+    <w:lsdException w:name="List Bullet 5" w:semiHidden="1" w:unhideWhenUsed="1"/>
+    <w:lsdException w:name="List Number 2" w:semiHidden="1" w:unhideWhenUsed="1"/>
+    <w:lsdException w:name="List Number 3" w:semiHidden="1" w:unhideWhenUsed="1"/>
+    <w:lsdException w:name="List Number 4" w:semiHidden="1" w:unhideWhenUsed="1"/>
+    <w:lsdException w:name="List Number 5" w:semiHidden="1" w:unhideWhenUsed="1"/>
+    <w:lsdException w:name="Title" w:uiPriority="10" w:qFormat="1"/>
+    <w:lsdException w:name="Closing" w:semiHidden="1" w:unhideWhenUsed="1"/>
+    <w:lsdException w:name="Signature" w:semiHidden="1" w:unhideWhenUsed="1"/>
+    <w:lsdException w:name="Default Paragraph Font" w:semiHidden="1" w:uiPriority="1" w:unhideWhenUsed="1"/>
+    <w:lsdException w:name="Body Text" w:semiHidden="1" w:unhideWhenUsed="1"/>
+    <w:lsdException w:name="Body Text Indent" w:semiHidden="1" w:unhideWhenUsed="1"/>
+    <w:lsdException w:name="List Continue" w:semiHidden="1" w:unhideWhenUsed="1"/>
+    <w:lsdException w:name="List Continue 2" w:semiHidden="1" w:unhideWhenUsed="1"/>
+    <w:lsdException w:name="List Continue 3" w:semiHidden="1" w:unhideWhenUsed="1"/>
+    <w:lsdException w:name="List Continue 4" w:semiHidden="1" w:unhideWhenUsed="1"/>
+    <w:lsdException w:name="List Continue 5" w:semiHidden="1" w:unhideWhenUsed="1"/>
+    <w:lsdException w:name="Message Header" w:semiHidden="1" w:unhideWhenUsed="1"/>
+    <w:lsdException w:name="Subtitle" w:uiPriority="11" w:qFormat="1"/>
+    <w:lsdException w:name="Salutation" w:semiHidden="1" w:unhideWhenUsed="1"/>
+    <w:lsdException w:name="Date" w:semiHidden="1" w:unhideWhenUsed="1"/>
+    <w:lsdException w:name="Body Text First Indent" w:semiHidden="1" w:unhideWhenUsed="1"/>
+    <w:lsdException w:name="Body Text First Indent 2" w:semiHidden="1" w:unhideWhenUsed="1"/>
+    <w:lsdException w:name="Note Heading" w:semiHidden="1" w:unhideWhenUsed="1"/>
+    <w:lsdException w:name="Body Text 2" w:semiHidden="1" w:unhideWhenUsed="1"/>
+    <w:lsdException w:name="Body Text 3" w:semiHidden="1" w:unhideWhenUsed="1"/>
+    <w:lsdException w:name="Body Text Indent 2" w:semiHidden="1" w:unhideWhenUsed="1"/>
+    <w:lsdException w:name="Body Text Indent 3" w:semiHidden="1" w:unhideWhenUsed="1"/>
+    <w:lsdException w:name="Block Text" w:semiHidden="1" w:unhideWhenUsed="1"/>
+    <w:lsdException w:name="Hyperlink" w:semiHidden="1" w:unhideWhenUsed="1"/>
+    <w:lsdException w:name="FollowedHyperlink" w:semiHidden="1" w:unhideWhenUsed="1"/>
+    <w:lsdException w:name="Strong" w:uiPriority="22" w:qFormat="1"/>
+    <w:lsdException w:name="Emphasis" w:uiPriority="20" w:qFormat="1"/>
+    <w:lsdException w:name="Document Map" w:semiHidden="1" w:unhideWhenUsed="1"/>
+    <w:lsdException w:name="Plain Text" w:semiHidden="1" w:unhideWhenUsed="1"/>
+    <w:lsdException w:name="E-mail Signature" w:semiHidden="1" w:unhideWhenUsed="1"/>
+    <w:lsdException w:name="HTML Top of Form" w:semiHidden="1" w:unhideWhenUsed="1"/>
+    <w:lsdException w:name="HTML Bottom of Form" w:semiHidden="1" w:unhideWhenUsed="1"/>
+    <w:lsdException w:name="Normal (Web)" w:semiHidden="1" w:unhideWhenUsed="1"/>
+    <w:lsdException w:name="HTML Acronym" w:semiHidden="1" w:unhideWhenUsed="1"/>
+    <w:lsdException w:name="HTML Address" w:semiHidden="1" w:unhideWhenUsed="1"/>
+    <w:lsdException w:name="HTML Cite" w:semiHidden="1" w:unhideWhenUsed="1"/>
+    <w:lsdException w:name="HTML Code" w:semiHidden="1" w:unhideWhenUsed="1"/>
+    <w:lsdException w:name="HTML Definition" w:semiHidden="1" w:unhideWhenUsed="1"/>
+    <w:lsdException w:name="HTML Keyboard" w:semiHidden="1" w:unhideWhenUsed="1"/>
+    <w:lsdException w:name="HTML Preformatted" w:semiHidden="1" w:unhideWhenUsed="1"/>
+    <w:lsdException w:name="HTML Sample" w:semiHidden="1" w:unhideWhenUsed="1"/>
+    <w:lsdException w:name="HTML Typewriter" w:semiHidden="1" w:unhideWhenUsed="1"/>
+    <w:lsdException w:name="HTML Variable" w:semiHidden="1" w:unhideWhenUsed="1"/>
+    <w:lsdException w:name="Normal Table" w:semiHidden="1" w:unhideWhenUsed="1"/>
+    <w:lsdException w:name="annotation subject" w:semiHidden="1" w:unhideWhenUsed="1"/>
+    <w:lsdException w:name="No List" w:semiHidden="1" w:unhideWhenUsed="1"/>
+    <w:lsdException w:name="Outline List 1" w:semiHidden="1" w:unhideWhenUsed="1"/>
+    <w:lsdException w:name="Outline List 2" w:semiHidden="1" w:unhideWhenUsed="1"/>
+    <w:lsdException w:name="Outline List 3" w:semiHidden="1" w:unhideWhenUsed="1"/>
+    <w:lsdException w:name="Table Simple 1" w:semiHidden="1" w:unhideWhenUsed="1"/>
+    <w:lsdException w:name="Table Simple 2" w:semiHidden="1" w:unhideWhenUsed="1"/>
+    <w:lsdException w:name="Table Simple 3" w:semiHidden="1" w:unhideWhenUsed="1"/>
+    <w:lsdException w:name="Table Classic 1" w:semiHidden="1" w:unhideWhenUsed="1"/>
+    <w:lsdException w:name="Table Classic 2" w:semiHidden="1" w:unhideWhenUsed="1"/>
+    <w:lsdException w:name="Table Classic 3" w:semiHidden="1" w:unhideWhenUsed="1"/>
+    <w:lsdException w:name="Table Classic 4" w:semiHidden="1" w:unhideWhenUsed="1"/>
+    <w:lsdException w:name="Table Colorful 1" w:semiHidden="1" w:unhideWhenUsed="1"/>
+    <w:lsdException w:name="Table Colorful 2" w:semiHidden="1" w:unhideWhenUsed="1"/>
+    <w:lsdException w:name="Table Colorful 3" w:semiHidden="1" w:unhideWhenUsed="1"/>
+    <w:lsdException w:name="Table Columns 1" w:semiHidden="1" w:unhideWhenUsed="1"/>
+    <w:lsdException w:name="Table Columns 2" w:semiHidden="1" w:unhideWhenUsed="1"/>
+    <w:lsdException w:name="Table Columns 3" w:semiHidden="1" w:unhideWhenUsed="1"/>
+    <w:lsdException w:name="Table Columns 4" w:semiHidden="1" w:unhideWhenUsed="1"/>
+    <w:lsdException w:name="Table Columns 5" w:semiHidden="1" w:unhideWhenUsed="1"/>
+    <w:lsdException w:name="Table Grid 1" w:semiHidden="1" w:unhideWhenUsed="1"/>
+    <w:lsdException w:name="Table Grid 2" w:semiHidden="1" w:unhideWhenUsed="1"/>
+    <w:lsdException w:name="Table Grid 3" w:semiHidden="1" w:unhideWhenUsed="1"/>
+    <w:lsdException w:name="Table Grid 4" w:semiHidden="1" w:unhideWhenUsed="1"/>
+    <w:lsdException w:name="Table Grid 5" w:semiHidden="1" w:unhideWhenUsed="1"/>
+    <w:lsdException w:name="Table Grid 6" w:semiHidden="1" w:unhideWhenUsed="1"/>
+    <w:lsdException w:name="Table Grid 7" w:semiHidden="1" w:unhideWhenUsed="1"/>
+    <w:lsdException w:name="Table Grid 8" w:semiHidden="1" w:unhideWhenUsed="1"/>
+    <w:lsdException w:name="Table List 1" w:semiHidden="1" w:unhideWhenUsed="1"/>
+    <w:lsdException w:name="Table List 2" w:semiHidden="1" w:unhideWhenUsed="1"/>
+    <w:lsdException w:name="Table List 3" w:semiHidden="1" w:unhideWhenUsed="1"/>
+    <w:lsdException w:name="Table List 4" w:semiHidden="1" w:unhideWhenUsed="1"/>
+    <w:lsdException w:name="Table List 5" w:semiHidden="1" w:unhideWhenUsed="1"/>
+    <w:lsdException w:name="Table List 6" w:semiHidden="1" w:unhideWhenUsed="1"/>
+    <w:lsdException w:name="Table List 7" w:semiHidden="1" w:unhideWhenUsed="1"/>
+    <w:lsdException w:name="Table List 8" w:semiHidden="1" w:unhideWhenUsed="1"/>
+    <w:lsdException w:name="Table 3D effects 1" w:semiHidden="1" w:unhideWhenUsed="1"/>
+    <w:lsdException w:name="Table 3D effects 2" w:semiHidden="1" w:unhideWhenUsed="1"/>
+    <w:lsdException w:name="Table 3D effects 3" w:semiHidden="1" w:unhideWhenUsed="1"/>
+    <w:lsdException w:name="Table Contemporary" w:semiHidden="1" w:unhideWhenUsed="1"/>
+    <w:lsdException w:name="Table Elegant" w:semiHidden="1" w:unhideWhenUsed="1"/>
+    <w:lsdException w:name="Table Professional" w:semiHidden="1" w:unhideWhenUsed="1"/>
+    <w:lsdException w:name="Table Subtle 1" w:semiHidden="1" w:unhideWhenUsed="1"/>
+    <w:lsdException w:name="Table Subtle 2" w:semiHidden="1" w:unhideWhenUsed="1"/>
+    <w:lsdException w:name="Table Web 1" w:semiHidden="1" w:unhideWhenUsed="1"/>
+    <w:lsdException w:name="Table Web 2" w:semiHidden="1" w:unhideWhenUsed="1"/>
+    <w:lsdException w:name="Table Web 3" w:semiHidden="1" w:unhideWhenUsed="1"/>
+    <w:lsdException w:name="Balloon Text" w:semiHidden="1" w:unhideWhenUsed="1"/>
+    <w:lsdException w:name="Table Grid" w:uiPriority="39"/>
+    <w:lsdException w:name="Table Theme" w:semiHidden="1" w:unhideWhenUsed="1"/>
+    <w:lsdException w:name="Placeholder Text" w:semiHidden="1"/>
+    <w:lsdException w:name="No Spacing" w:uiPriority="1" w:qFormat="1"/>
+    <w:lsdException w:name="Light Shading" w:uiPriority="60"/>
+    <w:lsdException w:name="Light List" w:uiPriority="61"/>
+    <w:lsdException w:name="Light Grid" w:uiPriority="62"/>
+    <w:lsdException w:name="Medium Shading 1" w:uiPriority="63"/>
+    <w:lsdException w:name="Medium Shading 2" w:uiPriority="64"/>
+    <w:lsdException w:name="Medium List 1" w:uiPriority="65"/>
+    <w:lsdException w:name="Medium List 2" w:uiPriority="66"/>
+    <w:lsdException w:name="Medium Grid 1" w:uiPriority="67"/>
+    <w:lsdException w:name="Medium Grid 2" w:uiPriority="68"/>
+    <w:lsdException w:name="Medium Grid 3" w:uiPriority="69"/>
+    <w:lsdException w:name="Dark List" w:uiPriority="70"/>
+    <w:lsdException w:name="Colorful Shading" w:uiPriority="71"/>
+    <w:lsdException w:name="Colorful List" w:uiPriority="72"/>
+    <w:lsdException w:name="Colorful Grid" w:uiPriority="73"/>
+    <w:lsdException w:name="Light Shading Accent 1" w:uiPriority="60"/>
+    <w:lsdException w:name="Light List Accent 1" w:uiPriority="61"/>
+    <w:lsdException w:name="Light Grid Accent 1" w:uiPriority="62"/>
+    <w:lsdException w:name="Medium Shading 1 Accent 1" w:uiPriority="63"/>
+    <w:lsdException w:name="Medium Shading 2 Accent 1" w:uiPriority="64"/>
+    <w:lsdException w:name="Medium List 1 Accent 1" w:uiPriority="65"/>
+    <w:lsdException w:name="Revision" w:semiHidden="1"/>
+    <w:lsdException w:name="List Paragraph" w:uiPriority="34" w:qFormat="1"/>
+    <w:lsdException w:name="Quote" w:uiPriority="29" w:qFormat="1"/>
+    <w:lsdException w:name="Intense Quote" w:uiPriority="30" w:qFormat="1"/>
+    <w:lsdException w:name="Medium List 2 Accent 1" w:uiPriority="66"/>
+    <w:lsdException w:name="Medium Grid 1 Accent 1" w:uiPriority="67"/>
+    <w:lsdException w:name="Medium Grid 2 Accent 1" w:uiPriority="68"/>
+    <w:lsdException w:name="Medium Grid 3 Accent 1" w:uiPriority="69"/>
+    <w:lsdException w:name="Dark List Accent 1" w:uiPriority="70"/>
+    <w:lsdException w:name="Colorful Shading Accent 1" w:uiPriority="71"/>
+    <w:lsdException w:name="Colorful List Accent 1" w:uiPriority="72"/>
+    <w:lsdException w:name="Colorful Grid Accent 1" w:uiPriority="73"/>
+    <w:lsdException w:name="Light Shading Accent 2" w:uiPriority="60"/>
+    <w:lsdException w:name="Light List Accent 2" w:uiPriority="61"/>
+    <w:lsdException w:name="Light Grid Accent 2" w:uiPriority="62"/>
+    <w:lsdException w:name="Medium Shading 1 Accent 2" w:uiPriority="63"/>
+    <w:lsdException w:name="Medium Shading 2 Accent 2" w:uiPriority="64"/>
+    <w:lsdException w:name="Medium List 1 Accent 2" w:uiPriority="65"/>
+    <w:lsdException w:name="Medium List 2 Accent 2" w:uiPriority="66"/>
+    <w:lsdException w:name="Medium Grid 1 Accent 2" w:uiPriority="67"/>
+    <w:lsdException w:name="Medium Grid 2 Accent 2" w:uiPriority="68"/>
+    <w:lsdException w:name="Medium Grid 3 Accent 2" w:uiPriority="69"/>
+    <w:lsdException w:name="Dark List Accent 2" w:uiPriority="70"/>
+    <w:lsdException w:name="Colorful Shading Accent 2" w:uiPriority="71"/>
+    <w:lsdException w:name="Colorful List Accent 2" w:uiPriority="72"/>
+    <w:lsdException w:name="Colorful Grid Accent 2" w:uiPriority="73"/>
+    <w:lsdException w:name="Light Shading Accent 3" w:uiPriority="60"/>
+    <w:lsdException w:name="Light List Accent 3" w:uiPriority="61"/>
+    <w:lsdException w:name="Light Grid Accent 3" w:uiPriority="62"/>
+    <w:lsdException w:name="Medium Shading 1 Accent 3" w:uiPriority="63"/>
+    <w:lsdException w:name="Medium Shading 2 Accent 3" w:uiPriority="64"/>
+    <w:lsdException w:name="Medium List 1 Accent 3" w:uiPriority="65"/>
+    <w:lsdException w:name="Medium List 2 Accent 3" w:uiPriority="66"/>
+    <w:lsdException w:name="Medium Grid 1 Accent 3" w:uiPriority="67"/>
+    <w:lsdException w:name="Medium Grid 2 Accent 3" w:uiPriority="68"/>
+    <w:lsdException w:name="Medium Grid 3 Accent 3" w:uiPriority="69"/>
+    <w:lsdException w:name="Dark List Accent 3" w:uiPriority="70"/>
+    <w:lsdException w:name="Colorful Shading Accent 3" w:uiPriority="71"/>
+    <w:lsdException w:name="Colorful List Accent 3" w:uiPriority="72"/>
+    <w:lsdException w:name="Colorful Grid Accent 3" w:uiPriority="73"/>
+    <w:lsdException w:name="Light Shading Accent 4" w:uiPriority="60"/>
+    <w:lsdException w:name="Light List Accent 4" w:uiPriority="61"/>
+    <w:lsdException w:name="Light Grid Accent 4" w:uiPriority="62"/>
+    <w:lsdException w:name="Medium Shading 1 Accent 4" w:uiPriority="63"/>
+    <w:lsdException w:name="Medium Shading 2 Accent 4" w:uiPriority="64"/>
+    <w:lsdException w:name="Medium List 1 Accent 4" w:uiPriority="65"/>
+    <w:lsdException w:name="Medium List 2 Accent 4" w:uiPriority="66"/>
+    <w:lsdException w:name="Medium Grid 1 Accent 4" w:uiPriority="67"/>
+    <w:lsdException w:name="Medium Grid 2 Accent 4" w:uiPriority="68"/>
+    <w:lsdException w:name="Medium Grid 3 Accent 4" w:uiPriority="69"/>
+    <w:lsdException w:name="Dark List Accent 4" w:uiPriority="70"/>
+    <w:lsdException w:name="Colorful Shading Accent 4" w:uiPriority="71"/>
+    <w:lsdException w:name="Colorful List Accent 4" w:uiPriority="72"/>
+    <w:lsdException w:name="Colorful Grid Accent 4" w:uiPriority="73"/>
+    <w:lsdException w:name="Light Shading Accent 5" w:uiPriority="60"/>
+    <w:lsdException w:name="Light List Accent 5" w:uiPriority="61"/>
+    <w:lsdException w:name="Light Grid Accent 5" w:uiPriority="62"/>
+    <w:lsdException w:name="Medium Shading 1 Accent 5" w:uiPriority="63"/>
+    <w:lsdException w:name="Medium Shading 2 Accent 5" w:uiPriority="64"/>
+    <w:lsdException w:name="Medium List 1 Accent 5" w:uiPriority="65"/>
+    <w:lsdException w:name="Medium List 2 Accent 5" w:uiPriority="66"/>
+    <w:lsdException w:name="Medium Grid 1 Accent 5" w:uiPriority="67"/>
+    <w:lsdException w:name="Medium Grid 2 Accent 5" w:uiPriority="68"/>
+    <w:lsdException w:name="Medium Grid 3 Accent 5" w:uiPriority="69"/>
+    <w:lsdException w:name="Dark List Accent 5" w:uiPriority="70"/>
+    <w:lsdException w:name="Colorful Shading Accent 5" w:uiPriority="71"/>
+    <w:lsdException w:name="Colorful List Accent 5" w:uiPriority="72"/>
+    <w:lsdException w:name="Colorful Grid Accent 5" w:uiPriority="73"/>
+    <w:lsdException w:name="Light Shading Accent 6" w:uiPriority="60"/>
+    <w:lsdException w:name="Light List Accent 6" w:uiPriority="61"/>
+    <w:lsdException w:name="Light Grid Accent 6" w:uiPriority="62"/>
+    <w:lsdException w:name="Medium Shading 1 Accent 6" w:uiPriority="63"/>
+    <w:lsdException w:name="Medium Shading 2 Accent 6" w:uiPriority="64"/>
+    <w:lsdException w:name="Medium List 1 Accent 6" w:uiPriority="65"/>
+    <w:lsdException w:name="Medium List 2 Accent 6" w:uiPriority="66"/>
+    <w:lsdException w:name="Medium Grid 1 Accent 6" w:uiPriority="67"/>
+    <w:lsdException w:name="Medium Grid 2 Accent 6" w:uiPriority="68"/>
+    <w:lsdException w:name="Medium Grid 3 Accent 6" w:uiPriority="69"/>
+    <w:lsdException w:name="Dark List Accent 6" w:uiPriority="70"/>
+    <w:lsdException w:name="Colorful Shading Accent 6" w:uiPriority="71"/>
+    <w:lsdException w:name="Colorful List Accent 6" w:uiPriority="72"/>
+    <w:lsdException w:name="Colorful Grid Accent 6" w:uiPriority="73"/>
+    <w:lsdException w:name="Subtle Emphasis" w:uiPriority="19" w:qFormat="1"/>
+    <w:lsdException w:name="Intense Emphasis" w:uiPriority="21" w:qFormat="1"/>
+    <w:lsdException w:name="Subtle Reference" w:uiPriority="31" w:qFormat="1"/>
+    <w:lsdException w:name="Intense Reference" w:uiPriority="32" w:qFormat="1"/>
+    <w:lsdException w:name="Book Title" w:uiPriority="33" w:qFormat="1"/>
+    <w:lsdException w:name="Bibliography" w:semiHidden="1" w:uiPriority="37" w:unhideWhenUsed="1"/>
+    <w:lsdException w:name="TOC Heading" w:semiHidden="1" w:uiPriority="39" w:unhideWhenUsed="1" w:qFormat="1"/>
+    <w:lsdException w:name="Grid Table 4" w:uiPriority="49"/>
+    <w:lsdException w:name="Grid Table 5 Dark" w:uiPriority="50"/>
+    <w:lsdException w:name="Grid Table 6 Colorful" w:uiPriority="51"/>
+    <w:lsdException w:name="Grid Table 7 Colorful" w:uiPriority="52"/>
+    <w:lsdException w:name="Grid Table 1 Light Accent 1" w:uiPriority="46"/>
+    <w:lsdException w:name="Grid Table 2 Accent 1" w:uiPriority="47"/>
+    <w:lsdException w:name="Grid Table 3 Accent 1" w:uiPriority="48"/>
+    <w:lsdException w:name="Grid Table 4 Accent 1" w:uiPriority="49"/>
+    <w:lsdException w:name="Grid Table 5 Dark Accent 1" w:uiPriority="50"/>
+    <w:lsdException w:name="Grid Table 6 Colorful Accent 1" w:uiPriority="51"/>
+    <w:lsdException w:name="Grid Table 7 Colorful Accent 1" w:uiPriority="52"/>
+    <w:lsdException w:name="Grid Table 1 Light Accent 2" w:uiPriority="46"/>
+    <w:lsdException w:name="Grid Table 2 Accent 2" w:uiPriority="47"/>
+    <w:lsdException w:name="Grid Table 3 Accent 2" w:uiPriority="48"/>
+    <w:lsdException w:name="Grid Table 4 Accent 2" w:uiPriority="49"/>
+    <w:lsdException w:name="Grid Table 5 Dark Accent 2" w:uiPriority="50"/>
+    <w:lsdException w:name="Grid Table 6 Colorful Accent 2" w:uiPriority="51"/>
+    <w:lsdException w:name="Grid Table 7 Colorful Accent 2" w:uiPriority="52"/>
+    <w:lsdException w:name="Grid Table 1 Light Accent 3" w:uiPriority="46"/>
+    <w:lsdException w:name="Grid Table 2 Accent 3" w:uiPriority="47"/>
+    <w:lsdException w:name="Grid Table 3 Accent 3" w:uiPriority="48"/>
+    <w:lsdException w:name="Grid Table 4 Accent 3" w:uiPriority="49"/>
+    <w:lsdException w:name="Grid Table 5 Dark Accent 3" w:uiPriority="50"/>
+    <w:lsdException w:name="Grid Table 6 Colorful Accent 3" w:uiPriority="51"/>
+    <w:lsdException w:name="Grid Table 7 Colorful Accent 3" w:uiPriority="52"/>
+    <w:lsdException w:name="Grid Table 1 Light Accent 4" w:uiPriority="46"/>
+    <w:lsdException w:name="Grid Table 2 Accent 4" w:uiPriority="47"/>
+    <w:lsdException w:name="Grid Table 3 Accent 4" w:uiPriority="48"/>
+    <w:lsdException w:name="Grid Table 4 Accent 4" w:uiPriority="49"/>
+    <w:lsdException w:name="Grid Table 5 Dark Accent 4" w:uiPriority="50"/>
+    <w:lsdException w:name="Grid Table 6 Colorful Accent 4" w:uiPriority="51"/>
+    <w:lsdException w:name="Grid Table 7 Colorful Accent 4" w:uiPriority="52"/>
+    <w:lsdException w:name="Grid Table 1 Light Accent 5" w:uiPriority="46"/>
+    <w:lsdException w:name="Grid Table 2 Accent 5" w:uiPriority="47"/>
+    <w:lsdException w:name="Grid Table 3 Accent 5" w:uiPriority="48"/>
+    <w:lsdException w:name="Grid Table 4 Accent 5" w:uiPriority="49"/>
+    <w:lsdException w:name="Grid Table 5 Dark Accent 5" w:uiPriority="50"/>
+    <w:lsdException w:name="Grid Table 6 Colorful Accent 5" w:uiPriority="51"/>
+    <w:lsdException w:name="Grid Table 7 Colorful Accent 5" w:uiPriority="52"/>
+    <w:lsdException w:name="Grid Table 1 Light Accent 6" w:uiPriority="46"/>
+    <w:lsdException w:name="Grid Table 2 Accent 6" w:uiPriority="47"/>
+    <w:lsdException w:name="Grid Table 3 Accent 6" w:uiPriority="48"/>
+    <w:lsdException w:name="Grid Table 4 Accent 6" w:uiPriority="49"/>
+    <w:lsdException w:name="Grid Table 5 Dark Accent 6" w:uiPriority="50"/>
+    <w:lsdException w:name="Grid Table 6 Colorful Accent 6" w:uiPriority="51"/>
+    <w:lsdException w:name="Grid Table 7 Colorful Accent 6" w:uiPriority="52"/>
+    <w:lsdException w:name="List Table 1 Light" w:uiPriority="46"/>
+    <w:lsdException w:name="List Table 2" w:uiPriority="47"/>
+    <w:lsdException w:name="List Table 3" w:uiPriority="48"/>
+    <w:lsdException w:name="List Table 4" w:uiPriority="49"/>
+    <w:lsdException w:name="List Table 5 Dark" w:uiPriority="50"/>
+    <w:lsdException w:name="List Table 6 Colorful" w:uiPriority="51"/>
+    <w:lsdException w:name="List Table 7 Colorful" w:uiPriority="52"/>
+    <w:lsdException w:name="List Table 1 Light Accent 1" w:uiPriority="46"/>
+    <w:lsdException w:name="List Table 2 Accent 1" w:uiPriority="47"/>
+    <w:lsdException w:name="List Table 3 Accent 1" w:uiPriority="48"/>
+    <w:lsdException w:name="List Table 4 Accent 1" w:uiPriority="49"/>
+    <w:lsdException w:name="List Table 5 Dark Accent 1" w:uiPriority="50"/>
+    <w:lsdException w:name="List Table 6 Colorful Accent 1" w:uiPriority="51"/>
+    <w:lsdException w:name="List Table 7 Colorful Accent 1" w:uiPriority="52"/>
+    <w:lsdException w:name="List Table 1 Light Accent 2" w:uiPriority="46"/>
+    <w:lsdException w:name="List Table 2 Accent 2" w:uiPriority="47"/>
+    <w:lsdException w:name="List Table 3 Accent 2" w:uiPriority="48"/>
+    <w:lsdException w:name="List Table 4 Accent 2" w:uiPriority="49"/>
+    <w:lsdException w:name="List Table 5 Dark Accent 2" w:uiPriority="50"/>
+    <w:lsdException w:name="List Table 6 Colorful Accent 2" w:uiPriority="51"/>
+    <w:lsdException w:name="List Table 7 Colorful Accent 2" w:uiPriority="52"/>
+    <w:lsdException w:name="List Table 1 Light Accent 3" w:uiPriority="46"/>
+    <w:lsdException w:name="List Table 2 Accent 3" w:uiPriority="47"/>
+    <w:lsdException w:name="List Table 3 Accent 3" w:uiPriority="48"/>
+    <w:lsdException w:name="List Table 4 Accent 3" w:uiPriority="49"/>
+    <w:lsdException w:name="List Table 5 Dark Accent 3" w:uiPriority="50"/>
+    <w:lsdException w:name="List Table 6 Colorful Accent 3" w:uiPriority="51"/>
+    <w:lsdException w:name="List Table 7 Colorful Accent 3" w:uiPriority="52"/>
+    <w:lsdException w:name="List Table 1 Light Accent 4" w:uiPriority="46"/>
+    <w:lsdException w:name="List Table 2 Accent 4" w:uiPriority="47"/>
+    <w:lsdException w:name="List Table 3 Accent 4" w:uiPriority="48"/>
+    <w:lsdException w:name="List Table 4 Accent 4" w:uiPriority="49"/>
+    <w:lsdException w:name="List Table 5 Dark Accent 4" w:uiPriority="50"/>
+    <w:lsdException w:name="List Table 6 Colorful Accent 4" w:uiPriority="51"/>
+    <w:lsdException w:name="List Table 7 Colorful Accent 4" w:uiPriority="52"/>
+    <w:lsdException w:name="List Table 1 Light Accent 5" w:uiPriority="46"/>
+    <w:lsdException w:name="List Table 2 Accent 5" w:uiPriority="47"/>
+    <w:lsdException w:name="List Table 3 Accent 5" w:uiPriority="48"/>
+    <w:lsdException w:name="List Table 4 Accent 5" w:uiPriority="49"/>
+    <w:lsdException w:name="List Table 5 Dark Accent 5" w:uiPriority="50"/>
+    <w:lsdException w:name="List Table 6 Colorful Accent 5" w:uiPriority="51"/>
+    <w:lsdException w:name="List Table 7 Colorful Accent 5" w:uiPriority="52"/>
+    <w:lsdException w:name="List Table 1 Light Accent 6" w:uiPriority="46"/>
+    <w:lsdException w:name="List Table 2 Accent 6" w:uiPriority="47"/>
+    <w:lsdException w:name="List Table 3 Accent 6" w:uiPriority="48"/>
+    <w:lsdException w:name="List Table 4 Accent 6" w:uiPriority="49"/>
+    <w:lsdException w:name="List Table 5 Dark Accent 6" w:uiPriority="50"/>
+    <w:lsdException w:name="List Table 6 Colorful Accent 6" w:uiPriority="51"/>
+    <w:lsdException w:name="List Table 7 Colorful Accent 6" w:uiPriority="52"/>
+    <w:lsdException w:name="Mention" w:semiHidden="1" w:unhideWhenUsed="1"/>
   </w:latentStyles>
-  <w:style w:type="paragraph" w:default="1" w:styleId="Normal">
+  <w:style w:type="paragraph" w:default="1" w:styleId="Standaard">
     <w:name w:val="Normal"/>
     <w:qFormat/>
     <w:rPr>
       <w:lang w:val="nl-NL"/>
     </w:rPr>
   </w:style>
-  <w:style w:type="character" w:default="1" w:styleId="DefaultParagraphFont">
+  <w:style w:type="character" w:default="1" w:styleId="Standaardalinea-lettertype">
     <w:name w:val="Default Paragraph Font"/>
     <w:uiPriority w:val="1"/>
     <w:semiHidden/>
     <w:unhideWhenUsed/>
   </w:style>
-  <w:style w:type="table" w:default="1" w:styleId="TableNormal">
+  <w:style w:type="table" w:default="1" w:styleId="Standaardtabel">
     <w:name w:val="Normal Table"/>
     <w:uiPriority w:val="99"/>
     <w:semiHidden/>
@@ -1579,15 +2782,15 @@
       </w:tblCellMar>
     </w:tblPr>
   </w:style>
-  <w:style w:type="numbering" w:default="1" w:styleId="NoList">
+  <w:style w:type="numbering" w:default="1" w:styleId="Geenlijst">
     <w:name w:val="No List"/>
     <w:uiPriority w:val="99"/>
     <w:semiHidden/>
     <w:unhideWhenUsed/>
   </w:style>
-  <w:style w:type="paragraph" w:styleId="ListParagraph">
+  <w:style w:type="paragraph" w:styleId="Lijstalinea">
     <w:name w:val="List Paragraph"/>
-    <w:basedOn w:val="Normal"/>
+    <w:basedOn w:val="Standaard"/>
     <w:uiPriority w:val="34"/>
     <w:qFormat/>
     <w:rsid w:val="009F756F"/>
@@ -1596,16 +2799,12 @@
       <w:contextualSpacing/>
     </w:pPr>
   </w:style>
-  <w:style w:type="table" w:styleId="TableGrid">
+  <w:style w:type="table" w:styleId="Tabelraster">
     <w:name w:val="Table Grid"/>
-    <w:basedOn w:val="TableNormal"/>
+    <w:basedOn w:val="Standaardtabel"/>
     <w:uiPriority w:val="39"/>
     <w:rsid w:val="009F756F"/>
-    <w:pPr>
-      <w:spacing w:line="240" w:lineRule="auto"/>
-    </w:pPr>
     <w:tblPr>
-      <w:tblInd w:w="0" w:type="dxa"/>
       <w:tblBorders>
         <w:top w:val="single" w:sz="4" w:space="0" w:color="auto"/>
         <w:left w:val="single" w:sz="4" w:space="0" w:color="auto"/>
@@ -1614,279 +2813,16 @@
         <w:insideH w:val="single" w:sz="4" w:space="0" w:color="auto"/>
         <w:insideV w:val="single" w:sz="4" w:space="0" w:color="auto"/>
       </w:tblBorders>
-      <w:tblCellMar>
-        <w:top w:w="0" w:type="dxa"/>
-        <w:left w:w="108" w:type="dxa"/>
-        <w:bottom w:w="0" w:type="dxa"/>
-        <w:right w:w="108" w:type="dxa"/>
-      </w:tblCellMar>
     </w:tblPr>
   </w:style>
-  <w:style w:type="paragraph" w:styleId="NormalWeb">
+  <w:style w:type="paragraph" w:styleId="Normaalweb">
     <w:name w:val="Normal (Web)"/>
-    <w:basedOn w:val="Normal"/>
+    <w:basedOn w:val="Standaard"/>
     <w:uiPriority w:val="99"/>
     <w:unhideWhenUsed/>
     <w:rsid w:val="009D6695"/>
     <w:pPr>
-      <w:spacing w:before="100" w:beforeAutospacing="1" w:after="100" w:afterAutospacing="1" w:line="240" w:lineRule="auto"/>
-    </w:pPr>
-    <w:rPr>
-      <w:rFonts w:ascii="Times" w:hAnsi="Times" w:cs="Times New Roman"/>
-      <w:sz w:val="20"/>
-      <w:szCs w:val="20"/>
-    </w:rPr>
-  </w:style>
-</w:styles>
-</file>
-
-<file path=word/stylesWithEffects.xml><?xml version="1.0" encoding="utf-8"?>
-<w:styles xmlns:wpc="http://schemas.microsoft.com/office/word/2010/wordprocessingCanvas" xmlns:mo="http://schemas.microsoft.com/office/mac/office/2008/main" xmlns:mc="http://schemas.openxmlformats.org/markup-compatibility/2006" xmlns:mv="urn:schemas-microsoft-com:mac:vml" xmlns:o="urn:schemas-microsoft-com:office:office" xmlns:r="http://schemas.openxmlformats.org/officeDocument/2006/relationships" xmlns:m="http://schemas.openxmlformats.org/officeDocument/2006/math" xmlns:v="urn:schemas-microsoft-com:vml" xmlns:wp14="http://schemas.microsoft.com/office/word/2010/wordprocessingDrawing" xmlns:wp="http://schemas.openxmlformats.org/drawingml/2006/wordprocessingDrawing" xmlns:w10="urn:schemas-microsoft-com:office:word" xmlns:w="http://schemas.openxmlformats.org/wordprocessingml/2006/main" xmlns:w14="http://schemas.microsoft.com/office/word/2010/wordml" xmlns:wpg="http://schemas.microsoft.com/office/word/2010/wordprocessingGroup" xmlns:wpi="http://schemas.microsoft.com/office/word/2010/wordprocessingInk" xmlns:wne="http://schemas.microsoft.com/office/word/2006/wordml" xmlns:wps="http://schemas.microsoft.com/office/word/2010/wordprocessingShape" mc:Ignorable="w14 wp14">
-  <w:docDefaults>
-    <w:rPrDefault>
-      <w:rPr>
-        <w:rFonts w:asciiTheme="minorHAnsi" w:eastAsiaTheme="minorHAnsi" w:hAnsiTheme="minorHAnsi" w:cstheme="minorBidi"/>
-        <w:sz w:val="22"/>
-        <w:szCs w:val="22"/>
-        <w:lang w:val="en-US" w:eastAsia="en-US" w:bidi="ar-SA"/>
-      </w:rPr>
-    </w:rPrDefault>
-    <w:pPrDefault>
-      <w:pPr>
-        <w:spacing w:line="259" w:lineRule="auto"/>
-      </w:pPr>
-    </w:pPrDefault>
-  </w:docDefaults>
-  <w:latentStyles w:defLockedState="0" w:defUIPriority="99" w:defSemiHidden="1" w:defUnhideWhenUsed="1" w:defQFormat="0" w:count="276">
-    <w:lsdException w:name="Normal" w:semiHidden="0" w:uiPriority="0" w:unhideWhenUsed="0" w:qFormat="1"/>
-    <w:lsdException w:name="heading 1" w:semiHidden="0" w:uiPriority="9" w:unhideWhenUsed="0" w:qFormat="1"/>
-    <w:lsdException w:name="heading 2" w:uiPriority="9" w:qFormat="1"/>
-    <w:lsdException w:name="heading 3" w:uiPriority="9" w:qFormat="1"/>
-    <w:lsdException w:name="heading 4" w:uiPriority="9" w:qFormat="1"/>
-    <w:lsdException w:name="heading 5" w:uiPriority="9" w:qFormat="1"/>
-    <w:lsdException w:name="heading 6" w:uiPriority="9" w:qFormat="1"/>
-    <w:lsdException w:name="heading 7" w:uiPriority="9" w:qFormat="1"/>
-    <w:lsdException w:name="heading 8" w:uiPriority="9" w:qFormat="1"/>
-    <w:lsdException w:name="heading 9" w:uiPriority="9" w:qFormat="1"/>
-    <w:lsdException w:name="toc 1" w:uiPriority="39"/>
-    <w:lsdException w:name="toc 2" w:uiPriority="39"/>
-    <w:lsdException w:name="toc 3" w:uiPriority="39"/>
-    <w:lsdException w:name="toc 4" w:uiPriority="39"/>
-    <w:lsdException w:name="toc 5" w:uiPriority="39"/>
-    <w:lsdException w:name="toc 6" w:uiPriority="39"/>
-    <w:lsdException w:name="toc 7" w:uiPriority="39"/>
-    <w:lsdException w:name="toc 8" w:uiPriority="39"/>
-    <w:lsdException w:name="toc 9" w:uiPriority="39"/>
-    <w:lsdException w:name="caption" w:uiPriority="35" w:qFormat="1"/>
-    <w:lsdException w:name="Title" w:semiHidden="0" w:uiPriority="10" w:unhideWhenUsed="0" w:qFormat="1"/>
-    <w:lsdException w:name="Default Paragraph Font" w:uiPriority="1"/>
-    <w:lsdException w:name="Subtitle" w:semiHidden="0" w:uiPriority="11" w:unhideWhenUsed="0" w:qFormat="1"/>
-    <w:lsdException w:name="Strong" w:semiHidden="0" w:uiPriority="22" w:unhideWhenUsed="0" w:qFormat="1"/>
-    <w:lsdException w:name="Emphasis" w:semiHidden="0" w:uiPriority="20" w:unhideWhenUsed="0" w:qFormat="1"/>
-    <w:lsdException w:name="Normal Table" w:semiHidden="0" w:unhideWhenUsed="0"/>
-    <w:lsdException w:name="Table Web 3" w:semiHidden="0" w:unhideWhenUsed="0"/>
-    <w:lsdException w:name="Table Grid" w:semiHidden="0" w:uiPriority="39" w:unhideWhenUsed="0"/>
-    <w:lsdException w:name="Table Theme" w:semiHidden="0" w:unhideWhenUsed="0"/>
-    <w:lsdException w:name="Note Level 1" w:semiHidden="0" w:unhideWhenUsed="0"/>
-    <w:lsdException w:name="Note Level 2" w:semiHidden="0" w:unhideWhenUsed="0"/>
-    <w:lsdException w:name="Note Level 3" w:semiHidden="0" w:unhideWhenUsed="0"/>
-    <w:lsdException w:name="Note Level 4" w:semiHidden="0" w:unhideWhenUsed="0"/>
-    <w:lsdException w:name="Note Level 5" w:semiHidden="0" w:unhideWhenUsed="0"/>
-    <w:lsdException w:name="Note Level 6" w:semiHidden="0" w:unhideWhenUsed="0"/>
-    <w:lsdException w:name="Note Level 7" w:semiHidden="0" w:unhideWhenUsed="0"/>
-    <w:lsdException w:name="Note Level 8" w:semiHidden="0" w:unhideWhenUsed="0"/>
-    <w:lsdException w:name="Note Level 9" w:semiHidden="0" w:unhideWhenUsed="0"/>
-    <w:lsdException w:name="Placeholder Text" w:unhideWhenUsed="0"/>
-    <w:lsdException w:name="No Spacing" w:semiHidden="0" w:uiPriority="1" w:unhideWhenUsed="0" w:qFormat="1"/>
-    <w:lsdException w:name="Light Shading" w:semiHidden="0" w:uiPriority="60" w:unhideWhenUsed="0"/>
-    <w:lsdException w:name="Light List" w:semiHidden="0" w:uiPriority="61" w:unhideWhenUsed="0"/>
-    <w:lsdException w:name="Light Grid" w:semiHidden="0" w:uiPriority="62" w:unhideWhenUsed="0"/>
-    <w:lsdException w:name="Medium Shading 1" w:semiHidden="0" w:uiPriority="63" w:unhideWhenUsed="0"/>
-    <w:lsdException w:name="Medium Shading 2" w:semiHidden="0" w:uiPriority="64" w:unhideWhenUsed="0"/>
-    <w:lsdException w:name="Medium List 1" w:semiHidden="0" w:uiPriority="65" w:unhideWhenUsed="0"/>
-    <w:lsdException w:name="Medium List 2" w:semiHidden="0" w:uiPriority="66" w:unhideWhenUsed="0"/>
-    <w:lsdException w:name="Medium Grid 1" w:semiHidden="0" w:uiPriority="67" w:unhideWhenUsed="0"/>
-    <w:lsdException w:name="Medium Grid 2" w:semiHidden="0" w:uiPriority="68" w:unhideWhenUsed="0"/>
-    <w:lsdException w:name="Medium Grid 3" w:semiHidden="0" w:uiPriority="69" w:unhideWhenUsed="0"/>
-    <w:lsdException w:name="Dark List" w:semiHidden="0" w:uiPriority="70" w:unhideWhenUsed="0"/>
-    <w:lsdException w:name="Colorful Shading" w:semiHidden="0" w:uiPriority="71" w:unhideWhenUsed="0"/>
-    <w:lsdException w:name="Colorful List" w:semiHidden="0" w:uiPriority="72" w:unhideWhenUsed="0"/>
-    <w:lsdException w:name="Colorful Grid" w:semiHidden="0" w:uiPriority="73" w:unhideWhenUsed="0"/>
-    <w:lsdException w:name="Light Shading Accent 1" w:semiHidden="0" w:uiPriority="60" w:unhideWhenUsed="0"/>
-    <w:lsdException w:name="Light List Accent 1" w:semiHidden="0" w:uiPriority="61" w:unhideWhenUsed="0"/>
-    <w:lsdException w:name="Light Grid Accent 1" w:semiHidden="0" w:uiPriority="62" w:unhideWhenUsed="0"/>
-    <w:lsdException w:name="Medium Shading 1 Accent 1" w:semiHidden="0" w:uiPriority="63" w:unhideWhenUsed="0"/>
-    <w:lsdException w:name="Medium Shading 2 Accent 1" w:semiHidden="0" w:uiPriority="64" w:unhideWhenUsed="0"/>
-    <w:lsdException w:name="Medium List 1 Accent 1" w:semiHidden="0" w:uiPriority="65" w:unhideWhenUsed="0"/>
-    <w:lsdException w:name="Revision" w:unhideWhenUsed="0"/>
-    <w:lsdException w:name="List Paragraph" w:semiHidden="0" w:uiPriority="34" w:unhideWhenUsed="0" w:qFormat="1"/>
-    <w:lsdException w:name="Quote" w:semiHidden="0" w:uiPriority="29" w:unhideWhenUsed="0" w:qFormat="1"/>
-    <w:lsdException w:name="Intense Quote" w:semiHidden="0" w:uiPriority="30" w:unhideWhenUsed="0" w:qFormat="1"/>
-    <w:lsdException w:name="Medium List 2 Accent 1" w:semiHidden="0" w:uiPriority="66" w:unhideWhenUsed="0"/>
-    <w:lsdException w:name="Medium Grid 1 Accent 1" w:semiHidden="0" w:uiPriority="67" w:unhideWhenUsed="0"/>
-    <w:lsdException w:name="Medium Grid 2 Accent 1" w:semiHidden="0" w:uiPriority="68" w:unhideWhenUsed="0"/>
-    <w:lsdException w:name="Medium Grid 3 Accent 1" w:semiHidden="0" w:uiPriority="69" w:unhideWhenUsed="0"/>
-    <w:lsdException w:name="Dark List Accent 1" w:semiHidden="0" w:uiPriority="70" w:unhideWhenUsed="0"/>
-    <w:lsdException w:name="Colorful Shading Accent 1" w:semiHidden="0" w:uiPriority="71" w:unhideWhenUsed="0"/>
-    <w:lsdException w:name="Colorful List Accent 1" w:semiHidden="0" w:uiPriority="72" w:unhideWhenUsed="0"/>
-    <w:lsdException w:name="Colorful Grid Accent 1" w:semiHidden="0" w:uiPriority="73" w:unhideWhenUsed="0"/>
-    <w:lsdException w:name="Light Shading Accent 2" w:semiHidden="0" w:uiPriority="60" w:unhideWhenUsed="0"/>
-    <w:lsdException w:name="Light List Accent 2" w:semiHidden="0" w:uiPriority="61" w:unhideWhenUsed="0"/>
-    <w:lsdException w:name="Light Grid Accent 2" w:semiHidden="0" w:uiPriority="62" w:unhideWhenUsed="0"/>
-    <w:lsdException w:name="Medium Shading 1 Accent 2" w:semiHidden="0" w:uiPriority="63" w:unhideWhenUsed="0"/>
-    <w:lsdException w:name="Medium Shading 2 Accent 2" w:semiHidden="0" w:uiPriority="64" w:unhideWhenUsed="0"/>
-    <w:lsdException w:name="Medium List 1 Accent 2" w:semiHidden="0" w:uiPriority="65" w:unhideWhenUsed="0"/>
-    <w:lsdException w:name="Medium List 2 Accent 2" w:semiHidden="0" w:uiPriority="66" w:unhideWhenUsed="0"/>
-    <w:lsdException w:name="Medium Grid 1 Accent 2" w:semiHidden="0" w:uiPriority="67" w:unhideWhenUsed="0"/>
-    <w:lsdException w:name="Medium Grid 2 Accent 2" w:semiHidden="0" w:uiPriority="68" w:unhideWhenUsed="0"/>
-    <w:lsdException w:name="Medium Grid 3 Accent 2" w:semiHidden="0" w:uiPriority="69" w:unhideWhenUsed="0"/>
-    <w:lsdException w:name="Dark List Accent 2" w:semiHidden="0" w:uiPriority="70" w:unhideWhenUsed="0"/>
-    <w:lsdException w:name="Colorful Shading Accent 2" w:semiHidden="0" w:uiPriority="71" w:unhideWhenUsed="0"/>
-    <w:lsdException w:name="Colorful List Accent 2" w:semiHidden="0" w:uiPriority="72" w:unhideWhenUsed="0"/>
-    <w:lsdException w:name="Colorful Grid Accent 2" w:semiHidden="0" w:uiPriority="73" w:unhideWhenUsed="0"/>
-    <w:lsdException w:name="Light Shading Accent 3" w:semiHidden="0" w:uiPriority="60" w:unhideWhenUsed="0"/>
-    <w:lsdException w:name="Light List Accent 3" w:semiHidden="0" w:uiPriority="61" w:unhideWhenUsed="0"/>
-    <w:lsdException w:name="Light Grid Accent 3" w:semiHidden="0" w:uiPriority="62" w:unhideWhenUsed="0"/>
-    <w:lsdException w:name="Medium Shading 1 Accent 3" w:semiHidden="0" w:uiPriority="63" w:unhideWhenUsed="0"/>
-    <w:lsdException w:name="Medium Shading 2 Accent 3" w:semiHidden="0" w:uiPriority="64" w:unhideWhenUsed="0"/>
-    <w:lsdException w:name="Medium List 1 Accent 3" w:semiHidden="0" w:uiPriority="65" w:unhideWhenUsed="0"/>
-    <w:lsdException w:name="Medium List 2 Accent 3" w:semiHidden="0" w:uiPriority="66" w:unhideWhenUsed="0"/>
-    <w:lsdException w:name="Medium Grid 1 Accent 3" w:semiHidden="0" w:uiPriority="67" w:unhideWhenUsed="0"/>
-    <w:lsdException w:name="Medium Grid 2 Accent 3" w:semiHidden="0" w:uiPriority="68" w:unhideWhenUsed="0"/>
-    <w:lsdException w:name="Medium Grid 3 Accent 3" w:semiHidden="0" w:uiPriority="69" w:unhideWhenUsed="0"/>
-    <w:lsdException w:name="Dark List Accent 3" w:semiHidden="0" w:uiPriority="70" w:unhideWhenUsed="0"/>
-    <w:lsdException w:name="Colorful Shading Accent 3" w:semiHidden="0" w:uiPriority="71" w:unhideWhenUsed="0"/>
-    <w:lsdException w:name="Colorful List Accent 3" w:semiHidden="0" w:uiPriority="72" w:unhideWhenUsed="0"/>
-    <w:lsdException w:name="Colorful Grid Accent 3" w:semiHidden="0" w:uiPriority="73" w:unhideWhenUsed="0"/>
-    <w:lsdException w:name="Light Shading Accent 4" w:semiHidden="0" w:uiPriority="60" w:unhideWhenUsed="0"/>
-    <w:lsdException w:name="Light List Accent 4" w:semiHidden="0" w:uiPriority="61" w:unhideWhenUsed="0"/>
-    <w:lsdException w:name="Light Grid Accent 4" w:semiHidden="0" w:uiPriority="62" w:unhideWhenUsed="0"/>
-    <w:lsdException w:name="Medium Shading 1 Accent 4" w:semiHidden="0" w:uiPriority="63" w:unhideWhenUsed="0"/>
-    <w:lsdException w:name="Medium Shading 2 Accent 4" w:semiHidden="0" w:uiPriority="64" w:unhideWhenUsed="0"/>
-    <w:lsdException w:name="Medium List 1 Accent 4" w:semiHidden="0" w:uiPriority="65" w:unhideWhenUsed="0"/>
-    <w:lsdException w:name="Medium List 2 Accent 4" w:semiHidden="0" w:uiPriority="66" w:unhideWhenUsed="0"/>
-    <w:lsdException w:name="Medium Grid 1 Accent 4" w:semiHidden="0" w:uiPriority="67" w:unhideWhenUsed="0"/>
-    <w:lsdException w:name="Medium Grid 2 Accent 4" w:semiHidden="0" w:uiPriority="68" w:unhideWhenUsed="0"/>
-    <w:lsdException w:name="Medium Grid 3 Accent 4" w:semiHidden="0" w:uiPriority="69" w:unhideWhenUsed="0"/>
-    <w:lsdException w:name="Dark List Accent 4" w:semiHidden="0" w:uiPriority="70" w:unhideWhenUsed="0"/>
-    <w:lsdException w:name="Colorful Shading Accent 4" w:semiHidden="0" w:uiPriority="71" w:unhideWhenUsed="0"/>
-    <w:lsdException w:name="Colorful List Accent 4" w:semiHidden="0" w:uiPriority="72" w:unhideWhenUsed="0"/>
-    <w:lsdException w:name="Colorful Grid Accent 4" w:semiHidden="0" w:uiPriority="73" w:unhideWhenUsed="0"/>
-    <w:lsdException w:name="Light Shading Accent 5" w:semiHidden="0" w:uiPriority="60" w:unhideWhenUsed="0"/>
-    <w:lsdException w:name="Light List Accent 5" w:semiHidden="0" w:uiPriority="61" w:unhideWhenUsed="0"/>
-    <w:lsdException w:name="Light Grid Accent 5" w:semiHidden="0" w:uiPriority="62" w:unhideWhenUsed="0"/>
-    <w:lsdException w:name="Medium Shading 1 Accent 5" w:semiHidden="0" w:uiPriority="63" w:unhideWhenUsed="0"/>
-    <w:lsdException w:name="Medium Shading 2 Accent 5" w:semiHidden="0" w:uiPriority="64" w:unhideWhenUsed="0"/>
-    <w:lsdException w:name="Medium List 1 Accent 5" w:semiHidden="0" w:uiPriority="65" w:unhideWhenUsed="0"/>
-    <w:lsdException w:name="Medium List 2 Accent 5" w:semiHidden="0" w:uiPriority="66" w:unhideWhenUsed="0"/>
-    <w:lsdException w:name="Medium Grid 1 Accent 5" w:semiHidden="0" w:uiPriority="67" w:unhideWhenUsed="0"/>
-    <w:lsdException w:name="Medium Grid 2 Accent 5" w:semiHidden="0" w:uiPriority="68" w:unhideWhenUsed="0"/>
-    <w:lsdException w:name="Medium Grid 3 Accent 5" w:semiHidden="0" w:uiPriority="69" w:unhideWhenUsed="0"/>
-    <w:lsdException w:name="Dark List Accent 5" w:semiHidden="0" w:uiPriority="70" w:unhideWhenUsed="0"/>
-    <w:lsdException w:name="Colorful Shading Accent 5" w:semiHidden="0" w:uiPriority="71" w:unhideWhenUsed="0"/>
-    <w:lsdException w:name="Colorful List Accent 5" w:semiHidden="0" w:uiPriority="72" w:unhideWhenUsed="0"/>
-    <w:lsdException w:name="Colorful Grid Accent 5" w:semiHidden="0" w:uiPriority="73" w:unhideWhenUsed="0"/>
-    <w:lsdException w:name="Light Shading Accent 6" w:semiHidden="0" w:uiPriority="60" w:unhideWhenUsed="0"/>
-    <w:lsdException w:name="Light List Accent 6" w:semiHidden="0" w:uiPriority="61" w:unhideWhenUsed="0"/>
-    <w:lsdException w:name="Light Grid Accent 6" w:semiHidden="0" w:uiPriority="62" w:unhideWhenUsed="0"/>
-    <w:lsdException w:name="Medium Shading 1 Accent 6" w:semiHidden="0" w:uiPriority="63" w:unhideWhenUsed="0"/>
-    <w:lsdException w:name="Medium Shading 2 Accent 6" w:semiHidden="0" w:uiPriority="64" w:unhideWhenUsed="0"/>
-    <w:lsdException w:name="Medium List 1 Accent 6" w:semiHidden="0" w:uiPriority="65" w:unhideWhenUsed="0"/>
-    <w:lsdException w:name="Medium List 2 Accent 6" w:semiHidden="0" w:uiPriority="66" w:unhideWhenUsed="0"/>
-    <w:lsdException w:name="Medium Grid 1 Accent 6" w:semiHidden="0" w:uiPriority="67" w:unhideWhenUsed="0"/>
-    <w:lsdException w:name="Medium Grid 2 Accent 6" w:semiHidden="0" w:uiPriority="68" w:unhideWhenUsed="0"/>
-    <w:lsdException w:name="Medium Grid 3 Accent 6" w:semiHidden="0" w:uiPriority="69" w:unhideWhenUsed="0"/>
-    <w:lsdException w:name="Dark List Accent 6" w:semiHidden="0" w:uiPriority="70" w:unhideWhenUsed="0"/>
-    <w:lsdException w:name="Colorful Shading Accent 6" w:semiHidden="0" w:uiPriority="71" w:unhideWhenUsed="0"/>
-    <w:lsdException w:name="Colorful List Accent 6" w:semiHidden="0" w:uiPriority="72" w:unhideWhenUsed="0"/>
-    <w:lsdException w:name="Colorful Grid Accent 6" w:semiHidden="0" w:uiPriority="73" w:unhideWhenUsed="0"/>
-    <w:lsdException w:name="Subtle Emphasis" w:semiHidden="0" w:uiPriority="19" w:unhideWhenUsed="0" w:qFormat="1"/>
-    <w:lsdException w:name="Intense Emphasis" w:semiHidden="0" w:uiPriority="21" w:unhideWhenUsed="0" w:qFormat="1"/>
-    <w:lsdException w:name="Subtle Reference" w:semiHidden="0" w:uiPriority="31" w:unhideWhenUsed="0" w:qFormat="1"/>
-    <w:lsdException w:name="Intense Reference" w:semiHidden="0" w:uiPriority="32" w:unhideWhenUsed="0" w:qFormat="1"/>
-    <w:lsdException w:name="Book Title" w:semiHidden="0" w:uiPriority="33" w:unhideWhenUsed="0" w:qFormat="1"/>
-    <w:lsdException w:name="Bibliography" w:uiPriority="37"/>
-    <w:lsdException w:name="TOC Heading" w:uiPriority="39" w:qFormat="1"/>
-  </w:latentStyles>
-  <w:style w:type="paragraph" w:default="1" w:styleId="Normal">
-    <w:name w:val="Normal"/>
-    <w:qFormat/>
-    <w:rPr>
-      <w:lang w:val="nl-NL"/>
-    </w:rPr>
-  </w:style>
-  <w:style w:type="character" w:default="1" w:styleId="DefaultParagraphFont">
-    <w:name w:val="Default Paragraph Font"/>
-    <w:uiPriority w:val="1"/>
-    <w:semiHidden/>
-    <w:unhideWhenUsed/>
-  </w:style>
-  <w:style w:type="table" w:default="1" w:styleId="TableNormal">
-    <w:name w:val="Normal Table"/>
-    <w:uiPriority w:val="99"/>
-    <w:semiHidden/>
-    <w:unhideWhenUsed/>
-    <w:tblPr>
-      <w:tblInd w:w="0" w:type="dxa"/>
-      <w:tblCellMar>
-        <w:top w:w="0" w:type="dxa"/>
-        <w:left w:w="108" w:type="dxa"/>
-        <w:bottom w:w="0" w:type="dxa"/>
-        <w:right w:w="108" w:type="dxa"/>
-      </w:tblCellMar>
-    </w:tblPr>
-  </w:style>
-  <w:style w:type="numbering" w:default="1" w:styleId="NoList">
-    <w:name w:val="No List"/>
-    <w:uiPriority w:val="99"/>
-    <w:semiHidden/>
-    <w:unhideWhenUsed/>
-  </w:style>
-  <w:style w:type="paragraph" w:styleId="ListParagraph">
-    <w:name w:val="List Paragraph"/>
-    <w:basedOn w:val="Normal"/>
-    <w:uiPriority w:val="34"/>
-    <w:qFormat/>
-    <w:rsid w:val="009F756F"/>
-    <w:pPr>
-      <w:ind w:left="720"/>
-      <w:contextualSpacing/>
-    </w:pPr>
-  </w:style>
-  <w:style w:type="table" w:styleId="TableGrid">
-    <w:name w:val="Table Grid"/>
-    <w:basedOn w:val="TableNormal"/>
-    <w:uiPriority w:val="39"/>
-    <w:rsid w:val="009F756F"/>
-    <w:pPr>
-      <w:spacing w:line="240" w:lineRule="auto"/>
-    </w:pPr>
-    <w:tblPr>
-      <w:tblInd w:w="0" w:type="dxa"/>
-      <w:tblBorders>
-        <w:top w:val="single" w:sz="4" w:space="0" w:color="auto"/>
-        <w:left w:val="single" w:sz="4" w:space="0" w:color="auto"/>
-        <w:bottom w:val="single" w:sz="4" w:space="0" w:color="auto"/>
-        <w:right w:val="single" w:sz="4" w:space="0" w:color="auto"/>
-        <w:insideH w:val="single" w:sz="4" w:space="0" w:color="auto"/>
-        <w:insideV w:val="single" w:sz="4" w:space="0" w:color="auto"/>
-      </w:tblBorders>
-      <w:tblCellMar>
-        <w:top w:w="0" w:type="dxa"/>
-        <w:left w:w="108" w:type="dxa"/>
-        <w:bottom w:w="0" w:type="dxa"/>
-        <w:right w:w="108" w:type="dxa"/>
-      </w:tblCellMar>
-    </w:tblPr>
-  </w:style>
-  <w:style w:type="paragraph" w:styleId="NormalWeb">
-    <w:name w:val="Normal (Web)"/>
-    <w:basedOn w:val="Normal"/>
-    <w:uiPriority w:val="99"/>
-    <w:unhideWhenUsed/>
-    <w:rsid w:val="009D6695"/>
-    <w:pPr>
-      <w:spacing w:before="100" w:beforeAutospacing="1" w:after="100" w:afterAutospacing="1" w:line="240" w:lineRule="auto"/>
+      <w:spacing w:before="100" w:beforeAutospacing="1" w:after="100" w:afterAutospacing="1"/>
     </w:pPr>
     <w:rPr>
       <w:rFonts w:ascii="Times" w:hAnsi="Times" w:cs="Times New Roman"/>
@@ -2152,7 +3088,7 @@
   <a:extraClrSchemeLst/>
   <a:extLst>
     <a:ext uri="{05A4C25C-085E-4340-85A3-A5531E510DB2}">
-      <thm15:themeFamily xmlns:thm15="http://schemas.microsoft.com/office/thememl/2012/main" xmlns="" name="Office Theme" id="{62F939B6-93AF-4DB8-9C6B-D6C7DFDC589F}" vid="{4A3C46E8-61CC-4603-A589-7422A47A8E4A}"/>
+      <thm15:themeFamily xmlns:thm15="http://schemas.microsoft.com/office/thememl/2012/main" name="Office Theme" id="{62F939B6-93AF-4DB8-9C6B-D6C7DFDC589F}" vid="{4A3C46E8-61CC-4603-A589-7422A47A8E4A}"/>
     </a:ext>
   </a:extLst>
 </a:theme>

</xml_diff>